<commit_message>
Finished prototype objectives section
</commit_message>
<xml_diff>
--- a/RP_Objectives.docx
+++ b/RP_Objectives.docx
@@ -4,397 +4,1594 @@
   <w:body>
     <w:p>
       <w:pPr>
-        <w:pStyle w:val="ListParagraph"/>
-        <w:numPr>
-          <w:ilvl w:val="0"/>
-          <w:numId w:val="1"/>
-        </w:numPr>
-        <w:rPr>
-          <w:rFonts w:ascii="Times New Roman" w:hAnsi="Times New Roman" w:cs="Times New Roman"/>
-          <w:sz w:val="24"/>
-          <w:szCs w:val="24"/>
-        </w:rPr>
-      </w:pPr>
-      <w:r>
-        <w:rPr>
-          <w:rFonts w:ascii="Times New Roman" w:hAnsi="Times New Roman" w:cs="Times New Roman"/>
-          <w:sz w:val="24"/>
-          <w:szCs w:val="24"/>
-        </w:rPr>
-        <w:t>Main Objective</w:t>
-      </w:r>
-    </w:p>
-    <w:p>
-      <w:pPr>
-        <w:pStyle w:val="ListParagraph"/>
-        <w:numPr>
-          <w:ilvl w:val="1"/>
-          <w:numId w:val="1"/>
-        </w:numPr>
-        <w:rPr>
-          <w:rFonts w:ascii="Times New Roman" w:hAnsi="Times New Roman" w:cs="Times New Roman"/>
-          <w:sz w:val="24"/>
-          <w:szCs w:val="24"/>
-        </w:rPr>
-      </w:pPr>
-      <w:r>
-        <w:rPr>
-          <w:rFonts w:ascii="Times New Roman" w:hAnsi="Times New Roman" w:cs="Times New Roman"/>
-          <w:sz w:val="24"/>
-          <w:szCs w:val="24"/>
-        </w:rPr>
-        <w:t>T</w:t>
-      </w:r>
-      <w:r>
-        <w:rPr>
-          <w:rFonts w:ascii="Times New Roman" w:hAnsi="Times New Roman" w:cs="Times New Roman"/>
-          <w:sz w:val="24"/>
-          <w:szCs w:val="24"/>
-        </w:rPr>
-        <w:t>o determine what, if any, effect radio-frequency emissions from extern</w:t>
-      </w:r>
-      <w:r>
-        <w:rPr>
-          <w:rFonts w:ascii="Times New Roman" w:hAnsi="Times New Roman" w:cs="Times New Roman"/>
-          <w:sz w:val="24"/>
-          <w:szCs w:val="24"/>
-        </w:rPr>
-        <w:t>al sources have on clock drift.</w:t>
-      </w:r>
-    </w:p>
-    <w:p>
-      <w:pPr>
-        <w:pStyle w:val="ListParagraph"/>
-        <w:numPr>
-          <w:ilvl w:val="2"/>
-          <w:numId w:val="1"/>
-        </w:numPr>
-        <w:rPr>
-          <w:rFonts w:ascii="Times New Roman" w:hAnsi="Times New Roman" w:cs="Times New Roman"/>
-          <w:sz w:val="24"/>
-          <w:szCs w:val="24"/>
-        </w:rPr>
-      </w:pPr>
-      <w:r>
-        <w:rPr>
-          <w:rFonts w:ascii="Times New Roman" w:hAnsi="Times New Roman" w:cs="Times New Roman"/>
-          <w:sz w:val="24"/>
-          <w:szCs w:val="24"/>
-        </w:rPr>
-        <w:t>What kind of clock?</w:t>
-      </w:r>
-    </w:p>
-    <w:p>
-      <w:pPr>
-        <w:pStyle w:val="ListParagraph"/>
-        <w:numPr>
-          <w:ilvl w:val="2"/>
-          <w:numId w:val="1"/>
-        </w:numPr>
-        <w:rPr>
-          <w:rFonts w:ascii="Times New Roman" w:hAnsi="Times New Roman" w:cs="Times New Roman"/>
-          <w:sz w:val="24"/>
-          <w:szCs w:val="24"/>
-        </w:rPr>
-      </w:pPr>
-      <w:r>
-        <w:rPr>
-          <w:rFonts w:ascii="Times New Roman" w:hAnsi="Times New Roman" w:cs="Times New Roman"/>
-          <w:sz w:val="24"/>
-          <w:szCs w:val="24"/>
-        </w:rPr>
-        <w:t>Is specifying external sources needed?</w:t>
-      </w:r>
-    </w:p>
-    <w:p>
-      <w:pPr>
-        <w:pStyle w:val="ListParagraph"/>
-        <w:numPr>
-          <w:ilvl w:val="1"/>
-          <w:numId w:val="1"/>
-        </w:numPr>
-        <w:rPr>
-          <w:rFonts w:ascii="Times New Roman" w:hAnsi="Times New Roman" w:cs="Times New Roman"/>
-          <w:sz w:val="24"/>
-          <w:szCs w:val="24"/>
-        </w:rPr>
-      </w:pPr>
-      <w:r>
-        <w:rPr>
-          <w:rFonts w:ascii="Times New Roman" w:hAnsi="Times New Roman" w:cs="Times New Roman"/>
-          <w:sz w:val="24"/>
-          <w:szCs w:val="24"/>
-        </w:rPr>
-        <w:t>To determine the effect of radio-frequency emissions from external sources on clock drift.</w:t>
-      </w:r>
-    </w:p>
-    <w:p>
-      <w:pPr>
-        <w:pStyle w:val="ListParagraph"/>
-        <w:numPr>
-          <w:ilvl w:val="2"/>
-          <w:numId w:val="1"/>
-        </w:numPr>
-        <w:rPr>
-          <w:rFonts w:ascii="Times New Roman" w:hAnsi="Times New Roman" w:cs="Times New Roman"/>
-          <w:sz w:val="24"/>
-          <w:szCs w:val="24"/>
-        </w:rPr>
-      </w:pPr>
-      <w:r>
-        <w:rPr>
-          <w:rFonts w:ascii="Times New Roman" w:hAnsi="Times New Roman" w:cs="Times New Roman"/>
-          <w:sz w:val="24"/>
-          <w:szCs w:val="24"/>
-        </w:rPr>
-        <w:t>For this one I removed the “if any”, since we are simply looking for the relationship. If there is no trend seen, that will be the relationship: no relationship.</w:t>
-      </w:r>
-    </w:p>
-    <w:p>
-      <w:pPr>
-        <w:pStyle w:val="ListParagraph"/>
-        <w:numPr>
-          <w:ilvl w:val="1"/>
-          <w:numId w:val="1"/>
-        </w:numPr>
-        <w:rPr>
-          <w:rFonts w:ascii="Times New Roman" w:hAnsi="Times New Roman" w:cs="Times New Roman"/>
-          <w:sz w:val="24"/>
-          <w:szCs w:val="24"/>
-        </w:rPr>
-      </w:pPr>
-      <w:r>
-        <w:rPr>
-          <w:rFonts w:ascii="Times New Roman" w:hAnsi="Times New Roman" w:cs="Times New Roman"/>
-          <w:sz w:val="24"/>
-          <w:szCs w:val="24"/>
-        </w:rPr>
-        <w:t>To establish the relationship between internal RC oscillator frequ</w:t>
-      </w:r>
-      <w:r>
-        <w:rPr>
-          <w:rFonts w:ascii="Times New Roman" w:hAnsi="Times New Roman" w:cs="Times New Roman"/>
-          <w:sz w:val="24"/>
-          <w:szCs w:val="24"/>
-        </w:rPr>
-        <w:t>ency drift and radio frequency emissions.</w:t>
-      </w:r>
-    </w:p>
-    <w:p>
-      <w:pPr>
-        <w:pStyle w:val="ListParagraph"/>
-        <w:numPr>
-          <w:ilvl w:val="2"/>
-          <w:numId w:val="1"/>
-        </w:numPr>
-        <w:rPr>
-          <w:rFonts w:ascii="Times New Roman" w:hAnsi="Times New Roman" w:cs="Times New Roman"/>
-          <w:sz w:val="24"/>
-          <w:szCs w:val="24"/>
-        </w:rPr>
-      </w:pPr>
-      <w:r>
-        <w:rPr>
-          <w:rFonts w:ascii="Times New Roman" w:hAnsi="Times New Roman" w:cs="Times New Roman"/>
-          <w:sz w:val="24"/>
-          <w:szCs w:val="24"/>
-        </w:rPr>
-        <w:t>Is this too indirect?</w:t>
-      </w:r>
-    </w:p>
-    <w:p>
-      <w:pPr>
-        <w:pStyle w:val="ListParagraph"/>
-        <w:numPr>
-          <w:ilvl w:val="1"/>
-          <w:numId w:val="1"/>
-        </w:numPr>
-        <w:rPr>
-          <w:rFonts w:ascii="Times New Roman" w:hAnsi="Times New Roman" w:cs="Times New Roman"/>
-          <w:sz w:val="24"/>
-          <w:szCs w:val="24"/>
-        </w:rPr>
-      </w:pPr>
-      <w:r>
-        <w:rPr>
-          <w:rFonts w:ascii="Times New Roman" w:hAnsi="Times New Roman" w:cs="Times New Roman"/>
-          <w:sz w:val="24"/>
-          <w:szCs w:val="24"/>
-        </w:rPr>
-        <w:t xml:space="preserve">To establish the relationship between internal RC oscillator frequency drift and </w:t>
-      </w:r>
-      <w:r>
-        <w:rPr>
-          <w:rFonts w:ascii="Times New Roman" w:hAnsi="Times New Roman" w:cs="Times New Roman"/>
-          <w:sz w:val="24"/>
-          <w:szCs w:val="24"/>
-        </w:rPr>
-        <w:t>the energy…blah blah</w:t>
-      </w:r>
-    </w:p>
-    <w:p>
-      <w:pPr>
-        <w:pStyle w:val="ListParagraph"/>
-        <w:numPr>
-          <w:ilvl w:val="0"/>
-          <w:numId w:val="1"/>
-        </w:numPr>
-        <w:rPr>
-          <w:rFonts w:ascii="Times New Roman" w:hAnsi="Times New Roman" w:cs="Times New Roman"/>
-          <w:sz w:val="24"/>
-          <w:szCs w:val="24"/>
-        </w:rPr>
-      </w:pPr>
-      <w:r>
-        <w:rPr>
-          <w:rFonts w:ascii="Times New Roman" w:hAnsi="Times New Roman" w:cs="Times New Roman"/>
-          <w:sz w:val="24"/>
-          <w:szCs w:val="24"/>
-        </w:rPr>
-        <w:t>Secondary Objectives</w:t>
-      </w:r>
-    </w:p>
-    <w:p>
-      <w:pPr>
-        <w:pStyle w:val="ListParagraph"/>
-        <w:numPr>
-          <w:ilvl w:val="1"/>
-          <w:numId w:val="1"/>
-        </w:numPr>
-        <w:rPr>
-          <w:rFonts w:ascii="Times New Roman" w:hAnsi="Times New Roman" w:cs="Times New Roman"/>
-          <w:sz w:val="24"/>
-          <w:szCs w:val="24"/>
-        </w:rPr>
-      </w:pPr>
-      <w:r>
-        <w:rPr>
-          <w:rFonts w:ascii="Times New Roman" w:hAnsi="Times New Roman" w:cs="Times New Roman"/>
-          <w:sz w:val="24"/>
-          <w:szCs w:val="24"/>
-        </w:rPr>
-        <w:t>Preparation</w:t>
-      </w:r>
-    </w:p>
-    <w:p>
-      <w:pPr>
-        <w:pStyle w:val="ListParagraph"/>
-        <w:numPr>
-          <w:ilvl w:val="2"/>
-          <w:numId w:val="1"/>
-        </w:numPr>
-        <w:rPr>
-          <w:rFonts w:ascii="Times New Roman" w:hAnsi="Times New Roman" w:cs="Times New Roman"/>
-          <w:sz w:val="24"/>
-          <w:szCs w:val="24"/>
-        </w:rPr>
-      </w:pPr>
-      <w:r>
-        <w:rPr>
-          <w:rFonts w:ascii="Times New Roman" w:hAnsi="Times New Roman" w:cs="Times New Roman"/>
-          <w:sz w:val="24"/>
-          <w:szCs w:val="24"/>
-        </w:rPr>
-        <w:t>Choose 4 popular vendors</w:t>
-      </w:r>
-    </w:p>
-    <w:p>
-      <w:pPr>
-        <w:pStyle w:val="ListParagraph"/>
-        <w:numPr>
-          <w:ilvl w:val="3"/>
-          <w:numId w:val="1"/>
-        </w:numPr>
-        <w:rPr>
-          <w:rFonts w:ascii="Times New Roman" w:hAnsi="Times New Roman" w:cs="Times New Roman"/>
-          <w:sz w:val="24"/>
-          <w:szCs w:val="24"/>
-        </w:rPr>
-      </w:pPr>
-      <w:r>
-        <w:rPr>
-          <w:rFonts w:ascii="Times New Roman" w:hAnsi="Times New Roman" w:cs="Times New Roman"/>
-          <w:sz w:val="24"/>
-          <w:szCs w:val="24"/>
-        </w:rPr>
-        <w:t>Microchip Technologies (PIC), Texas Instruments, STMicroelectronics, NXP Semiconductor.</w:t>
-      </w:r>
-    </w:p>
-    <w:p>
-      <w:pPr>
-        <w:pStyle w:val="ListParagraph"/>
-        <w:numPr>
-          <w:ilvl w:val="2"/>
-          <w:numId w:val="1"/>
-        </w:numPr>
-        <w:rPr>
-          <w:rFonts w:ascii="Times New Roman" w:hAnsi="Times New Roman" w:cs="Times New Roman"/>
-          <w:sz w:val="24"/>
-          <w:szCs w:val="24"/>
-        </w:rPr>
-      </w:pPr>
-      <w:r>
-        <w:rPr>
-          <w:rFonts w:ascii="Times New Roman" w:hAnsi="Times New Roman" w:cs="Times New Roman"/>
-          <w:sz w:val="24"/>
-          <w:szCs w:val="24"/>
-        </w:rPr>
-        <w:t>Choose 5 part numbers</w:t>
-      </w:r>
-    </w:p>
-    <w:p>
-      <w:pPr>
-        <w:pStyle w:val="ListParagraph"/>
-        <w:numPr>
-          <w:ilvl w:val="3"/>
-          <w:numId w:val="1"/>
-        </w:numPr>
-        <w:rPr>
-          <w:rFonts w:ascii="Times New Roman" w:hAnsi="Times New Roman" w:cs="Times New Roman"/>
-          <w:sz w:val="24"/>
-          <w:szCs w:val="24"/>
-        </w:rPr>
-      </w:pPr>
-      <w:r>
-        <w:rPr>
-          <w:rFonts w:ascii="Times New Roman" w:hAnsi="Times New Roman" w:cs="Times New Roman"/>
-          <w:sz w:val="24"/>
-          <w:szCs w:val="24"/>
-        </w:rPr>
-        <w:t>What are they?</w:t>
-      </w:r>
-    </w:p>
-    <w:p>
-      <w:pPr>
-        <w:pStyle w:val="ListParagraph"/>
-        <w:numPr>
-          <w:ilvl w:val="4"/>
-          <w:numId w:val="1"/>
-        </w:numPr>
-        <w:rPr>
-          <w:rFonts w:ascii="Times New Roman" w:hAnsi="Times New Roman" w:cs="Times New Roman"/>
-          <w:sz w:val="24"/>
-          <w:szCs w:val="24"/>
-        </w:rPr>
-      </w:pPr>
-      <w:r>
-        <w:rPr>
-          <w:rFonts w:ascii="Times New Roman" w:hAnsi="Times New Roman" w:cs="Times New Roman"/>
-          <w:sz w:val="24"/>
-          <w:szCs w:val="24"/>
-        </w:rPr>
-        <w:t>What is the justification of our selection method</w:t>
+        <w:pStyle w:val="Heading1"/>
+        <w:spacing w:line="240" w:lineRule="auto"/>
+      </w:pPr>
+      <w:r>
+        <w:t>Main section for developing the Objectives</w:t>
+      </w:r>
+    </w:p>
+    <w:p>
+      <w:pPr>
+        <w:spacing w:after="0" w:line="240" w:lineRule="auto"/>
+        <w:rPr>
+          <w:rFonts w:ascii="Times New Roman" w:hAnsi="Times New Roman" w:cs="Times New Roman"/>
+          <w:sz w:val="24"/>
+          <w:szCs w:val="24"/>
+        </w:rPr>
+      </w:pPr>
+      <w:r>
+        <w:rPr>
+          <w:rFonts w:ascii="Times New Roman" w:hAnsi="Times New Roman" w:cs="Times New Roman"/>
+          <w:b/>
+          <w:sz w:val="24"/>
+          <w:szCs w:val="24"/>
+          <w:u w:val="single"/>
+        </w:rPr>
+        <w:t>Objectives</w:t>
+      </w:r>
+    </w:p>
+    <w:p>
+      <w:pPr>
+        <w:spacing w:after="0" w:line="240" w:lineRule="auto"/>
+        <w:rPr>
+          <w:rFonts w:ascii="Times New Roman" w:hAnsi="Times New Roman" w:cs="Times New Roman"/>
+          <w:sz w:val="24"/>
+          <w:szCs w:val="24"/>
+        </w:rPr>
+      </w:pPr>
+      <w:r>
+        <w:rPr>
+          <w:rFonts w:ascii="Times New Roman" w:hAnsi="Times New Roman" w:cs="Times New Roman"/>
+          <w:sz w:val="24"/>
+          <w:szCs w:val="24"/>
+        </w:rPr>
+        <w:tab/>
+        <w:t>There is a significant body of work</w:t>
+      </w:r>
+      <w:r>
+        <w:rPr>
+          <w:rFonts w:ascii="Times New Roman" w:hAnsi="Times New Roman" w:cs="Times New Roman"/>
+          <w:sz w:val="24"/>
+          <w:szCs w:val="24"/>
+        </w:rPr>
+        <w:t xml:space="preserve"> on how radiation causes faults in electronics and embedded systems</w:t>
+      </w:r>
+      <w:r>
+        <w:rPr>
+          <w:rFonts w:ascii="Times New Roman" w:hAnsi="Times New Roman" w:cs="Times New Roman"/>
+          <w:sz w:val="24"/>
+          <w:szCs w:val="24"/>
+        </w:rPr>
+        <w:t>.</w:t>
+      </w:r>
+      <w:r>
+        <w:rPr>
+          <w:rFonts w:ascii="Times New Roman" w:hAnsi="Times New Roman" w:cs="Times New Roman"/>
+          <w:sz w:val="24"/>
+          <w:szCs w:val="24"/>
+        </w:rPr>
+        <w:t xml:space="preserve"> </w:t>
+      </w:r>
+      <w:r>
+        <w:rPr>
+          <w:rFonts w:ascii="Times New Roman" w:hAnsi="Times New Roman" w:cs="Times New Roman"/>
+          <w:sz w:val="24"/>
+          <w:szCs w:val="24"/>
+        </w:rPr>
+        <w:t xml:space="preserve"> [1]</w:t>
+      </w:r>
+      <w:r>
+        <w:rPr>
+          <w:rFonts w:ascii="Times New Roman" w:hAnsi="Times New Roman" w:cs="Times New Roman"/>
+          <w:sz w:val="24"/>
+          <w:szCs w:val="24"/>
+        </w:rPr>
+        <w:t xml:space="preserve"> However, t</w:t>
+      </w:r>
+      <w:r>
+        <w:rPr>
+          <w:rFonts w:ascii="Times New Roman" w:hAnsi="Times New Roman" w:cs="Times New Roman"/>
+          <w:sz w:val="24"/>
+          <w:szCs w:val="24"/>
+        </w:rPr>
+        <w:t>here is no quantitative data on how</w:t>
+      </w:r>
+      <w:r>
+        <w:rPr>
+          <w:rFonts w:ascii="Times New Roman" w:hAnsi="Times New Roman" w:cs="Times New Roman"/>
+          <w:sz w:val="24"/>
+          <w:szCs w:val="24"/>
+        </w:rPr>
+        <w:t xml:space="preserve"> common RF</w:t>
+      </w:r>
+      <w:r>
+        <w:rPr>
+          <w:rFonts w:ascii="Times New Roman" w:hAnsi="Times New Roman" w:cs="Times New Roman"/>
+          <w:sz w:val="24"/>
+          <w:szCs w:val="24"/>
+        </w:rPr>
+        <w:t xml:space="preserve"> </w:t>
+      </w:r>
+      <w:r>
+        <w:rPr>
+          <w:rFonts w:ascii="Times New Roman" w:hAnsi="Times New Roman" w:cs="Times New Roman"/>
+          <w:sz w:val="24"/>
+          <w:szCs w:val="24"/>
+        </w:rPr>
+        <w:t>(</w:t>
+      </w:r>
+      <w:r>
+        <w:rPr>
+          <w:rFonts w:ascii="Times New Roman" w:hAnsi="Times New Roman" w:cs="Times New Roman"/>
+          <w:sz w:val="24"/>
+          <w:szCs w:val="24"/>
+        </w:rPr>
+        <w:t>radio frequency</w:t>
+      </w:r>
+      <w:r>
+        <w:rPr>
+          <w:rFonts w:ascii="Times New Roman" w:hAnsi="Times New Roman" w:cs="Times New Roman"/>
+          <w:sz w:val="24"/>
+          <w:szCs w:val="24"/>
+        </w:rPr>
+        <w:t>)</w:t>
+      </w:r>
+      <w:r>
+        <w:rPr>
+          <w:rFonts w:ascii="Times New Roman" w:hAnsi="Times New Roman" w:cs="Times New Roman"/>
+          <w:sz w:val="24"/>
+          <w:szCs w:val="24"/>
+        </w:rPr>
+        <w:t xml:space="preserve"> </w:t>
+      </w:r>
+      <w:r>
+        <w:rPr>
+          <w:rFonts w:ascii="Times New Roman" w:hAnsi="Times New Roman" w:cs="Times New Roman"/>
+          <w:sz w:val="24"/>
+          <w:szCs w:val="24"/>
+        </w:rPr>
+        <w:t>emissions</w:t>
+      </w:r>
+      <w:r>
+        <w:rPr>
+          <w:rFonts w:ascii="Times New Roman" w:hAnsi="Times New Roman" w:cs="Times New Roman"/>
+          <w:sz w:val="24"/>
+          <w:szCs w:val="24"/>
+        </w:rPr>
+        <w:t xml:space="preserve"> in the range of </w:t>
+      </w:r>
+      <w:r>
+        <w:rPr>
+          <w:rFonts w:ascii="Times New Roman" w:hAnsi="Times New Roman" w:cs="Times New Roman"/>
+          <w:sz w:val="24"/>
+          <w:szCs w:val="24"/>
+          <w:highlight w:val="yellow"/>
+        </w:rPr>
+        <w:t>X</w:t>
+      </w:r>
+      <w:r>
+        <w:rPr>
+          <w:rFonts w:ascii="Times New Roman" w:hAnsi="Times New Roman" w:cs="Times New Roman"/>
+          <w:sz w:val="24"/>
+          <w:szCs w:val="24"/>
+        </w:rPr>
+        <w:t xml:space="preserve"> Hz to 5 GHz</w:t>
+      </w:r>
+      <w:r>
+        <w:rPr>
+          <w:rFonts w:ascii="Times New Roman" w:hAnsi="Times New Roman" w:cs="Times New Roman"/>
+          <w:sz w:val="24"/>
+          <w:szCs w:val="24"/>
+        </w:rPr>
+        <w:t xml:space="preserve"> affects clock drift in an internal RC</w:t>
+      </w:r>
+      <w:r>
+        <w:rPr>
+          <w:rFonts w:ascii="Times New Roman" w:hAnsi="Times New Roman" w:cs="Times New Roman"/>
+          <w:sz w:val="24"/>
+          <w:szCs w:val="24"/>
+        </w:rPr>
+        <w:t xml:space="preserve"> (resistor-capacitor)</w:t>
+      </w:r>
+      <w:r>
+        <w:rPr>
+          <w:rFonts w:ascii="Times New Roman" w:hAnsi="Times New Roman" w:cs="Times New Roman"/>
+          <w:sz w:val="24"/>
+          <w:szCs w:val="24"/>
+        </w:rPr>
+        <w:t xml:space="preserve"> oscillator found in man</w:t>
       </w:r>
       <w:bookmarkStart w:id="0" w:name="_GoBack"/>
       <w:bookmarkEnd w:id="0"/>
+      <w:r>
+        <w:rPr>
+          <w:rFonts w:ascii="Times New Roman" w:hAnsi="Times New Roman" w:cs="Times New Roman"/>
+          <w:sz w:val="24"/>
+          <w:szCs w:val="24"/>
+        </w:rPr>
+        <w:t>y microcontrollers.</w:t>
+      </w:r>
+      <w:r>
+        <w:rPr>
+          <w:rFonts w:ascii="Times New Roman" w:hAnsi="Times New Roman" w:cs="Times New Roman"/>
+          <w:sz w:val="24"/>
+          <w:szCs w:val="24"/>
+        </w:rPr>
+        <w:t xml:space="preserve"> </w:t>
+      </w:r>
+      <w:r>
+        <w:rPr>
+          <w:rFonts w:ascii="Times New Roman" w:hAnsi="Times New Roman" w:cs="Times New Roman"/>
+          <w:sz w:val="24"/>
+          <w:szCs w:val="24"/>
+        </w:rPr>
+        <w:t xml:space="preserve"> </w:t>
+      </w:r>
+      <w:r>
+        <w:rPr>
+          <w:rFonts w:ascii="Times New Roman" w:hAnsi="Times New Roman" w:cs="Times New Roman"/>
+          <w:sz w:val="24"/>
+          <w:szCs w:val="24"/>
+        </w:rPr>
+        <w:t xml:space="preserve">Usually, a clock source for a microcontroller is selected based on known factors, such as required accuracy, cost, availability of board space, </w:t>
+      </w:r>
+      <w:r>
+        <w:rPr>
+          <w:rFonts w:ascii="Times New Roman" w:hAnsi="Times New Roman" w:cs="Times New Roman"/>
+          <w:sz w:val="24"/>
+          <w:szCs w:val="24"/>
+        </w:rPr>
+        <w:t>and expected temperature</w:t>
+      </w:r>
+      <w:r>
+        <w:rPr>
+          <w:rFonts w:ascii="Times New Roman" w:hAnsi="Times New Roman" w:cs="Times New Roman"/>
+          <w:sz w:val="24"/>
+          <w:szCs w:val="24"/>
+        </w:rPr>
+        <w:t xml:space="preserve"> level and</w:t>
+      </w:r>
+      <w:r>
+        <w:rPr>
+          <w:rFonts w:ascii="Times New Roman" w:hAnsi="Times New Roman" w:cs="Times New Roman"/>
+          <w:sz w:val="24"/>
+          <w:szCs w:val="24"/>
+        </w:rPr>
+        <w:t xml:space="preserve"> variation.</w:t>
+      </w:r>
+      <w:r>
+        <w:rPr>
+          <w:rFonts w:ascii="Times New Roman" w:hAnsi="Times New Roman" w:cs="Times New Roman"/>
+          <w:sz w:val="24"/>
+          <w:szCs w:val="24"/>
+        </w:rPr>
+        <w:t xml:space="preserve"> </w:t>
+      </w:r>
+      <w:r>
+        <w:rPr>
+          <w:rFonts w:ascii="Times New Roman" w:hAnsi="Times New Roman" w:cs="Times New Roman"/>
+          <w:sz w:val="24"/>
+          <w:szCs w:val="24"/>
+        </w:rPr>
+        <w:t xml:space="preserve"> Without any data on the effects of RF radiation, selection of an appropriate clock source </w:t>
+      </w:r>
+      <w:r>
+        <w:rPr>
+          <w:rFonts w:ascii="Times New Roman" w:hAnsi="Times New Roman" w:cs="Times New Roman"/>
+          <w:sz w:val="24"/>
+          <w:szCs w:val="24"/>
+        </w:rPr>
+        <w:t xml:space="preserve">is limited to a conservative approach to this unknown. </w:t>
+      </w:r>
+      <w:r>
+        <w:rPr>
+          <w:rFonts w:ascii="Times New Roman" w:hAnsi="Times New Roman" w:cs="Times New Roman"/>
+          <w:sz w:val="24"/>
+          <w:szCs w:val="24"/>
+        </w:rPr>
+        <w:t xml:space="preserve"> </w:t>
+      </w:r>
+      <w:r>
+        <w:rPr>
+          <w:rFonts w:ascii="Times New Roman" w:hAnsi="Times New Roman" w:cs="Times New Roman"/>
+          <w:sz w:val="24"/>
+          <w:szCs w:val="24"/>
+        </w:rPr>
+        <w:t xml:space="preserve">Therefore, in order to remove any guesswork associated with this unknown, the main objective of this experiment is to </w:t>
+      </w:r>
+      <w:r>
+        <w:rPr>
+          <w:rFonts w:ascii="Times New Roman" w:hAnsi="Times New Roman" w:cs="Times New Roman"/>
+          <w:sz w:val="24"/>
+          <w:szCs w:val="24"/>
+        </w:rPr>
+        <w:t>collect data on</w:t>
+      </w:r>
+      <w:r>
+        <w:rPr>
+          <w:rFonts w:ascii="Times New Roman" w:hAnsi="Times New Roman" w:cs="Times New Roman"/>
+          <w:sz w:val="24"/>
+          <w:szCs w:val="24"/>
+        </w:rPr>
+        <w:t xml:space="preserve"> the effect on microcontroller’s internal RC oscillator clock drift due to common frequencies and corresponding power densities of RF emissions.</w:t>
+      </w:r>
+    </w:p>
+    <w:p>
+      <w:pPr>
+        <w:spacing w:after="0" w:line="240" w:lineRule="auto"/>
+        <w:rPr>
+          <w:rFonts w:ascii="Times New Roman" w:hAnsi="Times New Roman" w:cs="Times New Roman"/>
+          <w:sz w:val="24"/>
+          <w:szCs w:val="24"/>
+        </w:rPr>
+      </w:pPr>
+      <w:r>
+        <w:rPr>
+          <w:rFonts w:ascii="Times New Roman" w:hAnsi="Times New Roman" w:cs="Times New Roman"/>
+          <w:sz w:val="24"/>
+          <w:szCs w:val="24"/>
+        </w:rPr>
+        <w:tab/>
+        <w:t>The implications of new data will affect the viability of the internal RC oscillator in embedded systems.</w:t>
+      </w:r>
+      <w:r>
+        <w:rPr>
+          <w:rFonts w:ascii="Times New Roman" w:hAnsi="Times New Roman" w:cs="Times New Roman"/>
+          <w:sz w:val="24"/>
+          <w:szCs w:val="24"/>
+        </w:rPr>
+        <w:t xml:space="preserve"> </w:t>
+      </w:r>
+      <w:r>
+        <w:rPr>
+          <w:rFonts w:ascii="Times New Roman" w:hAnsi="Times New Roman" w:cs="Times New Roman"/>
+          <w:sz w:val="24"/>
+          <w:szCs w:val="24"/>
+        </w:rPr>
+        <w:t xml:space="preserve"> </w:t>
+      </w:r>
+      <w:r>
+        <w:rPr>
+          <w:rFonts w:ascii="Times New Roman" w:hAnsi="Times New Roman" w:cs="Times New Roman"/>
+          <w:sz w:val="24"/>
+          <w:szCs w:val="24"/>
+        </w:rPr>
+        <w:t>Q</w:t>
+      </w:r>
+      <w:r>
+        <w:rPr>
+          <w:rFonts w:ascii="Times New Roman" w:hAnsi="Times New Roman" w:cs="Times New Roman"/>
+          <w:sz w:val="24"/>
+          <w:szCs w:val="24"/>
+        </w:rPr>
+        <w:t xml:space="preserve">uantitative </w:t>
+      </w:r>
+      <w:r>
+        <w:rPr>
+          <w:rFonts w:ascii="Times New Roman" w:hAnsi="Times New Roman" w:cs="Times New Roman"/>
+          <w:sz w:val="24"/>
+          <w:szCs w:val="24"/>
+        </w:rPr>
+        <w:t>data on</w:t>
+      </w:r>
+      <w:r>
+        <w:rPr>
+          <w:rFonts w:ascii="Times New Roman" w:hAnsi="Times New Roman" w:cs="Times New Roman"/>
+          <w:sz w:val="24"/>
+          <w:szCs w:val="24"/>
+        </w:rPr>
+        <w:t xml:space="preserve"> the effects of RF emissions will make internal RC oscillators a viable options in applications</w:t>
+      </w:r>
+      <w:r>
+        <w:rPr>
+          <w:rFonts w:ascii="Times New Roman" w:hAnsi="Times New Roman" w:cs="Times New Roman"/>
+          <w:sz w:val="24"/>
+          <w:szCs w:val="24"/>
+        </w:rPr>
+        <w:t xml:space="preserve"> where heavy RF emissions are expected to be present</w:t>
+      </w:r>
+      <w:r>
+        <w:rPr>
+          <w:rFonts w:ascii="Times New Roman" w:hAnsi="Times New Roman" w:cs="Times New Roman"/>
+          <w:sz w:val="24"/>
+          <w:szCs w:val="24"/>
+        </w:rPr>
+        <w:t xml:space="preserve">. </w:t>
+      </w:r>
+      <w:r>
+        <w:rPr>
+          <w:rFonts w:ascii="Times New Roman" w:hAnsi="Times New Roman" w:cs="Times New Roman"/>
+          <w:sz w:val="24"/>
+          <w:szCs w:val="24"/>
+        </w:rPr>
+        <w:t xml:space="preserve"> </w:t>
+      </w:r>
+      <w:r>
+        <w:rPr>
+          <w:rFonts w:ascii="Times New Roman" w:hAnsi="Times New Roman" w:cs="Times New Roman"/>
+          <w:sz w:val="24"/>
+          <w:szCs w:val="24"/>
+        </w:rPr>
+        <w:t>Since RF emissions are extremely common due to the communications industry, designers will be able to understand how their systems will be affected by RF emissions for the first time.</w:t>
+      </w:r>
+      <w:r>
+        <w:rPr>
+          <w:rFonts w:ascii="Times New Roman" w:hAnsi="Times New Roman" w:cs="Times New Roman"/>
+          <w:sz w:val="24"/>
+          <w:szCs w:val="24"/>
+        </w:rPr>
+        <w:t xml:space="preserve"> </w:t>
+      </w:r>
+      <w:r>
+        <w:rPr>
+          <w:rFonts w:ascii="Times New Roman" w:hAnsi="Times New Roman" w:cs="Times New Roman"/>
+          <w:sz w:val="24"/>
+          <w:szCs w:val="24"/>
+        </w:rPr>
+        <w:t xml:space="preserve"> In addition to new data being</w:t>
+      </w:r>
+      <w:r>
+        <w:rPr>
+          <w:rFonts w:ascii="Times New Roman" w:hAnsi="Times New Roman" w:cs="Times New Roman"/>
+          <w:sz w:val="24"/>
+          <w:szCs w:val="24"/>
+        </w:rPr>
+        <w:t xml:space="preserve"> collected</w:t>
+      </w:r>
+      <w:r>
+        <w:rPr>
+          <w:rFonts w:ascii="Times New Roman" w:hAnsi="Times New Roman" w:cs="Times New Roman"/>
+          <w:sz w:val="24"/>
+          <w:szCs w:val="24"/>
+        </w:rPr>
+        <w:t>, we hope to answer whether</w:t>
+      </w:r>
+      <w:r>
+        <w:rPr>
+          <w:rFonts w:ascii="Times New Roman" w:hAnsi="Times New Roman" w:cs="Times New Roman"/>
+          <w:sz w:val="24"/>
+          <w:szCs w:val="24"/>
+        </w:rPr>
+        <w:t xml:space="preserve"> frequency or power density has more of an effect on clock drift.</w:t>
+      </w:r>
+      <w:r>
+        <w:rPr>
+          <w:rFonts w:ascii="Times New Roman" w:hAnsi="Times New Roman" w:cs="Times New Roman"/>
+          <w:sz w:val="24"/>
+          <w:szCs w:val="24"/>
+        </w:rPr>
+        <w:t xml:space="preserve"> </w:t>
+      </w:r>
+      <w:r>
+        <w:rPr>
+          <w:rFonts w:ascii="Times New Roman" w:hAnsi="Times New Roman" w:cs="Times New Roman"/>
+          <w:sz w:val="24"/>
+          <w:szCs w:val="24"/>
+        </w:rPr>
+        <w:t xml:space="preserve"> Also, we hope to establish trends for the effects of frequency, power density, and both variables </w:t>
+      </w:r>
+      <w:r>
+        <w:rPr>
+          <w:rFonts w:ascii="Times New Roman" w:hAnsi="Times New Roman" w:cs="Times New Roman"/>
+          <w:sz w:val="24"/>
+          <w:szCs w:val="24"/>
+        </w:rPr>
+        <w:t>combined</w:t>
+      </w:r>
+      <w:r>
+        <w:rPr>
+          <w:rFonts w:ascii="Times New Roman" w:hAnsi="Times New Roman" w:cs="Times New Roman"/>
+          <w:sz w:val="24"/>
+          <w:szCs w:val="24"/>
+        </w:rPr>
+        <w:t xml:space="preserve"> together.</w:t>
+      </w:r>
+    </w:p>
+    <w:p>
+      <w:pPr>
+        <w:spacing w:after="0" w:line="240" w:lineRule="auto"/>
+        <w:rPr>
+          <w:rFonts w:ascii="Times New Roman" w:hAnsi="Times New Roman" w:cs="Times New Roman"/>
+          <w:sz w:val="24"/>
+          <w:szCs w:val="24"/>
+        </w:rPr>
+      </w:pPr>
+    </w:p>
+    <w:p>
+      <w:pPr>
+        <w:pStyle w:val="ListParagraph"/>
+        <w:numPr>
+          <w:ilvl w:val="0"/>
+          <w:numId w:val="4"/>
+        </w:numPr>
+        <w:spacing w:after="0" w:line="240" w:lineRule="auto"/>
+        <w:rPr>
+          <w:rFonts w:ascii="Times New Roman" w:hAnsi="Times New Roman" w:cs="Times New Roman"/>
+          <w:sz w:val="24"/>
+          <w:szCs w:val="24"/>
+        </w:rPr>
+      </w:pPr>
+      <w:r>
+        <w:rPr>
+          <w:rFonts w:ascii="Times New Roman" w:hAnsi="Times New Roman" w:cs="Times New Roman"/>
+          <w:sz w:val="24"/>
+          <w:szCs w:val="24"/>
+        </w:rPr>
+        <w:t>Primary Objective</w:t>
+      </w:r>
+    </w:p>
+    <w:p>
+      <w:pPr>
+        <w:pStyle w:val="ListParagraph"/>
+        <w:numPr>
+          <w:ilvl w:val="1"/>
+          <w:numId w:val="4"/>
+        </w:numPr>
+        <w:spacing w:after="0" w:line="240" w:lineRule="auto"/>
+        <w:rPr>
+          <w:rFonts w:ascii="Times New Roman" w:hAnsi="Times New Roman" w:cs="Times New Roman"/>
+          <w:sz w:val="24"/>
+          <w:szCs w:val="24"/>
+        </w:rPr>
+      </w:pPr>
+      <w:r>
+        <w:rPr>
+          <w:rFonts w:ascii="Times New Roman" w:hAnsi="Times New Roman" w:cs="Times New Roman"/>
+          <w:sz w:val="24"/>
+          <w:szCs w:val="24"/>
+        </w:rPr>
+        <w:t>T</w:t>
+      </w:r>
+      <w:r>
+        <w:rPr>
+          <w:rFonts w:ascii="Times New Roman" w:hAnsi="Times New Roman" w:cs="Times New Roman"/>
+          <w:sz w:val="24"/>
+          <w:szCs w:val="24"/>
+        </w:rPr>
+        <w:t>o gather data</w:t>
+      </w:r>
+      <w:r>
+        <w:rPr>
+          <w:rFonts w:ascii="Times New Roman" w:hAnsi="Times New Roman" w:cs="Times New Roman"/>
+          <w:sz w:val="24"/>
+          <w:szCs w:val="24"/>
+        </w:rPr>
+        <w:t xml:space="preserve">, in terms of clock oscillations per </w:t>
+      </w:r>
+      <w:r>
+        <w:rPr>
+          <w:rFonts w:ascii="Times New Roman" w:hAnsi="Times New Roman" w:cs="Times New Roman"/>
+          <w:sz w:val="24"/>
+          <w:szCs w:val="24"/>
+          <w:highlight w:val="yellow"/>
+        </w:rPr>
+        <w:t>[unit time]</w:t>
+      </w:r>
+      <w:r>
+        <w:rPr>
+          <w:rFonts w:ascii="Times New Roman" w:hAnsi="Times New Roman" w:cs="Times New Roman"/>
+          <w:sz w:val="24"/>
+          <w:szCs w:val="24"/>
+        </w:rPr>
+        <w:t xml:space="preserve"> and </w:t>
+      </w:r>
+      <w:r>
+        <w:rPr>
+          <w:rFonts w:ascii="Times New Roman" w:hAnsi="Times New Roman" w:cs="Times New Roman"/>
+          <w:sz w:val="24"/>
+          <w:szCs w:val="24"/>
+        </w:rPr>
+        <w:t>rate of change of the oscillations, by testing</w:t>
+      </w:r>
+      <w:r>
+        <w:rPr>
+          <w:rFonts w:ascii="Times New Roman" w:hAnsi="Times New Roman" w:cs="Times New Roman"/>
+          <w:sz w:val="24"/>
+          <w:szCs w:val="24"/>
+        </w:rPr>
+        <w:t xml:space="preserve"> the internal RC oscillator from 5</w:t>
+      </w:r>
+      <w:r>
+        <w:rPr>
+          <w:rFonts w:ascii="Times New Roman" w:hAnsi="Times New Roman" w:cs="Times New Roman"/>
+          <w:sz w:val="24"/>
+          <w:szCs w:val="24"/>
+        </w:rPr>
+        <w:t xml:space="preserve"> microcontroller</w:t>
+      </w:r>
+      <w:r>
+        <w:rPr>
+          <w:rFonts w:ascii="Times New Roman" w:hAnsi="Times New Roman" w:cs="Times New Roman"/>
+          <w:sz w:val="24"/>
+          <w:szCs w:val="24"/>
+        </w:rPr>
+        <w:t xml:space="preserve"> part numbers, from 4 vendors,</w:t>
+      </w:r>
+      <w:r>
+        <w:rPr>
+          <w:rFonts w:ascii="Times New Roman" w:hAnsi="Times New Roman" w:cs="Times New Roman"/>
+          <w:sz w:val="24"/>
+          <w:szCs w:val="24"/>
+        </w:rPr>
+        <w:t xml:space="preserve"> due to common frequencies and corresponding power densities of RF emissions.</w:t>
+      </w:r>
     </w:p>
     <w:p>
       <w:pPr>
         <w:pStyle w:val="ListParagraph"/>
         <w:numPr>
           <w:ilvl w:val="2"/>
-          <w:numId w:val="1"/>
-        </w:numPr>
+          <w:numId w:val="4"/>
+        </w:numPr>
+        <w:spacing w:after="0" w:line="240" w:lineRule="auto"/>
+        <w:rPr>
+          <w:rFonts w:ascii="Times New Roman" w:hAnsi="Times New Roman" w:cs="Times New Roman"/>
+          <w:sz w:val="24"/>
+          <w:szCs w:val="24"/>
+        </w:rPr>
+      </w:pPr>
+      <w:r>
+        <w:rPr>
+          <w:rFonts w:ascii="Times New Roman" w:hAnsi="Times New Roman" w:cs="Times New Roman"/>
+          <w:sz w:val="24"/>
+          <w:szCs w:val="24"/>
+        </w:rPr>
+        <w:t>The microcontroller vendors and part numbers</w:t>
+      </w:r>
+      <w:r>
+        <w:rPr>
+          <w:rFonts w:ascii="Times New Roman" w:hAnsi="Times New Roman" w:cs="Times New Roman"/>
+          <w:sz w:val="24"/>
+          <w:szCs w:val="24"/>
+        </w:rPr>
+        <w:t xml:space="preserve"> are:</w:t>
+      </w:r>
+    </w:p>
+    <w:p>
+      <w:pPr>
+        <w:pStyle w:val="ListParagraph"/>
+        <w:numPr>
+          <w:ilvl w:val="2"/>
+          <w:numId w:val="4"/>
+        </w:numPr>
+        <w:spacing w:after="0" w:line="240" w:lineRule="auto"/>
+        <w:rPr>
+          <w:rFonts w:ascii="Times New Roman" w:hAnsi="Times New Roman" w:cs="Times New Roman"/>
+          <w:sz w:val="24"/>
+          <w:szCs w:val="24"/>
+        </w:rPr>
+      </w:pPr>
+      <w:r>
+        <w:rPr>
+          <w:rFonts w:ascii="Times New Roman" w:hAnsi="Times New Roman" w:cs="Times New Roman"/>
+          <w:sz w:val="24"/>
+          <w:szCs w:val="24"/>
+        </w:rPr>
+        <w:t>The control group will consist of 3 units of each part number</w:t>
+      </w:r>
+    </w:p>
+    <w:p>
+      <w:pPr>
+        <w:pStyle w:val="ListParagraph"/>
+        <w:numPr>
+          <w:ilvl w:val="2"/>
+          <w:numId w:val="4"/>
+        </w:numPr>
+        <w:spacing w:after="0" w:line="240" w:lineRule="auto"/>
+        <w:rPr>
+          <w:rFonts w:ascii="Times New Roman" w:hAnsi="Times New Roman" w:cs="Times New Roman"/>
+          <w:sz w:val="24"/>
+          <w:szCs w:val="24"/>
+        </w:rPr>
+      </w:pPr>
+      <w:r>
+        <w:rPr>
+          <w:rFonts w:ascii="Times New Roman" w:hAnsi="Times New Roman" w:cs="Times New Roman"/>
+          <w:sz w:val="24"/>
+          <w:szCs w:val="24"/>
+        </w:rPr>
+        <w:t>The frequencies</w:t>
+      </w:r>
+      <w:r>
+        <w:rPr>
+          <w:rFonts w:ascii="Times New Roman" w:hAnsi="Times New Roman" w:cs="Times New Roman"/>
+          <w:sz w:val="24"/>
+          <w:szCs w:val="24"/>
+        </w:rPr>
+        <w:t xml:space="preserve"> to be tested</w:t>
+      </w:r>
+      <w:r>
+        <w:rPr>
+          <w:rFonts w:ascii="Times New Roman" w:hAnsi="Times New Roman" w:cs="Times New Roman"/>
+          <w:sz w:val="24"/>
+          <w:szCs w:val="24"/>
+        </w:rPr>
+        <w:t xml:space="preserve"> are: </w:t>
+      </w:r>
+      <w:r>
+        <w:rPr>
+          <w:rFonts w:ascii="Times New Roman" w:hAnsi="Times New Roman" w:cs="Times New Roman"/>
+          <w:sz w:val="24"/>
+          <w:szCs w:val="24"/>
+          <w:highlight w:val="yellow"/>
+        </w:rPr>
+        <w:t>X, Y, Z</w:t>
+      </w:r>
+    </w:p>
+    <w:p>
+      <w:pPr>
+        <w:pStyle w:val="ListParagraph"/>
+        <w:numPr>
+          <w:ilvl w:val="2"/>
+          <w:numId w:val="4"/>
+        </w:numPr>
+        <w:spacing w:after="0" w:line="240" w:lineRule="auto"/>
+        <w:rPr>
+          <w:rFonts w:ascii="Times New Roman" w:hAnsi="Times New Roman" w:cs="Times New Roman"/>
+          <w:sz w:val="24"/>
+          <w:szCs w:val="24"/>
+        </w:rPr>
+      </w:pPr>
+      <w:r>
+        <w:rPr>
+          <w:rFonts w:ascii="Times New Roman" w:hAnsi="Times New Roman" w:cs="Times New Roman"/>
+          <w:sz w:val="24"/>
+          <w:szCs w:val="24"/>
+        </w:rPr>
+        <w:t>The power densities</w:t>
+      </w:r>
+      <w:r>
+        <w:rPr>
+          <w:rFonts w:ascii="Times New Roman" w:hAnsi="Times New Roman" w:cs="Times New Roman"/>
+          <w:sz w:val="24"/>
+          <w:szCs w:val="24"/>
+        </w:rPr>
+        <w:t xml:space="preserve"> to be tested</w:t>
+      </w:r>
+      <w:r>
+        <w:rPr>
+          <w:rFonts w:ascii="Times New Roman" w:hAnsi="Times New Roman" w:cs="Times New Roman"/>
+          <w:sz w:val="24"/>
+          <w:szCs w:val="24"/>
+        </w:rPr>
+        <w:t xml:space="preserve"> are</w:t>
+      </w:r>
+      <w:proofErr w:type="gramStart"/>
+      <w:r>
+        <w:rPr>
+          <w:rFonts w:ascii="Times New Roman" w:hAnsi="Times New Roman" w:cs="Times New Roman"/>
+          <w:sz w:val="24"/>
+          <w:szCs w:val="24"/>
+        </w:rPr>
+        <w:t xml:space="preserve">: </w:t>
+      </w:r>
+      <w:r>
+        <w:rPr>
+          <w:rFonts w:ascii="Times New Roman" w:hAnsi="Times New Roman" w:cs="Times New Roman"/>
+          <w:sz w:val="24"/>
+          <w:szCs w:val="24"/>
+          <w:highlight w:val="yellow"/>
+        </w:rPr>
+        <w:t>??</w:t>
+      </w:r>
+      <w:proofErr w:type="gramEnd"/>
+    </w:p>
+    <w:p>
+      <w:pPr>
+        <w:pStyle w:val="ListParagraph"/>
+        <w:numPr>
+          <w:ilvl w:val="3"/>
+          <w:numId w:val="4"/>
+        </w:numPr>
+        <w:spacing w:after="0" w:line="240" w:lineRule="auto"/>
+        <w:rPr>
+          <w:rFonts w:ascii="Times New Roman" w:hAnsi="Times New Roman" w:cs="Times New Roman"/>
+          <w:sz w:val="24"/>
+          <w:szCs w:val="24"/>
+          <w:highlight w:val="yellow"/>
+        </w:rPr>
+      </w:pPr>
+      <w:r>
+        <w:rPr>
+          <w:rFonts w:ascii="Times New Roman" w:hAnsi="Times New Roman" w:cs="Times New Roman"/>
+          <w:sz w:val="24"/>
+          <w:szCs w:val="24"/>
+          <w:highlight w:val="yellow"/>
+        </w:rPr>
+        <w:t>Combine the previous 2 points?</w:t>
+      </w:r>
+    </w:p>
+    <w:p>
+      <w:pPr>
+        <w:pStyle w:val="ListParagraph"/>
+        <w:numPr>
+          <w:ilvl w:val="0"/>
+          <w:numId w:val="4"/>
+        </w:numPr>
+        <w:spacing w:after="0" w:line="240" w:lineRule="auto"/>
+        <w:rPr>
+          <w:rFonts w:ascii="Times New Roman" w:hAnsi="Times New Roman" w:cs="Times New Roman"/>
+          <w:sz w:val="24"/>
+          <w:szCs w:val="24"/>
+        </w:rPr>
+      </w:pPr>
+      <w:r>
+        <w:rPr>
+          <w:rFonts w:ascii="Times New Roman" w:hAnsi="Times New Roman" w:cs="Times New Roman"/>
+          <w:sz w:val="24"/>
+          <w:szCs w:val="24"/>
+        </w:rPr>
+        <w:t>Secondary Objectives</w:t>
+      </w:r>
+    </w:p>
+    <w:p>
+      <w:pPr>
+        <w:pStyle w:val="ListParagraph"/>
+        <w:numPr>
+          <w:ilvl w:val="1"/>
+          <w:numId w:val="4"/>
+        </w:numPr>
+        <w:spacing w:after="0" w:line="240" w:lineRule="auto"/>
+        <w:rPr>
+          <w:rFonts w:ascii="Times New Roman" w:hAnsi="Times New Roman" w:cs="Times New Roman"/>
+          <w:sz w:val="24"/>
+          <w:szCs w:val="24"/>
+        </w:rPr>
+      </w:pPr>
+      <w:r>
+        <w:rPr>
+          <w:rFonts w:ascii="Times New Roman" w:hAnsi="Times New Roman" w:cs="Times New Roman"/>
+          <w:sz w:val="24"/>
+          <w:szCs w:val="24"/>
+        </w:rPr>
+        <w:t xml:space="preserve">To determine the trend </w:t>
+      </w:r>
+      <w:r>
+        <w:rPr>
+          <w:rFonts w:ascii="Times New Roman" w:hAnsi="Times New Roman" w:cs="Times New Roman"/>
+          <w:sz w:val="24"/>
+          <w:szCs w:val="24"/>
+          <w:highlight w:val="yellow"/>
+        </w:rPr>
+        <w:t>using regression techniques</w:t>
+      </w:r>
+      <w:r>
+        <w:rPr>
+          <w:rFonts w:ascii="Times New Roman" w:hAnsi="Times New Roman" w:cs="Times New Roman"/>
+          <w:sz w:val="24"/>
+          <w:szCs w:val="24"/>
+        </w:rPr>
+        <w:t xml:space="preserve"> </w:t>
+      </w:r>
+      <w:r>
+        <w:rPr>
+          <w:rFonts w:ascii="Times New Roman" w:hAnsi="Times New Roman" w:cs="Times New Roman"/>
+          <w:sz w:val="24"/>
+          <w:szCs w:val="24"/>
+        </w:rPr>
+        <w:t xml:space="preserve">relating differing frequencies at the same </w:t>
+      </w:r>
+      <w:r>
+        <w:rPr>
+          <w:rFonts w:ascii="Times New Roman" w:hAnsi="Times New Roman" w:cs="Times New Roman"/>
+          <w:sz w:val="24"/>
+          <w:szCs w:val="24"/>
+        </w:rPr>
+        <w:t>power densities to the clock drift recorded.</w:t>
+      </w:r>
+    </w:p>
+    <w:p>
+      <w:pPr>
+        <w:pStyle w:val="ListParagraph"/>
+        <w:numPr>
+          <w:ilvl w:val="1"/>
+          <w:numId w:val="4"/>
+        </w:numPr>
+        <w:spacing w:after="0" w:line="240" w:lineRule="auto"/>
+        <w:rPr>
+          <w:rFonts w:ascii="Times New Roman" w:hAnsi="Times New Roman" w:cs="Times New Roman"/>
+          <w:sz w:val="24"/>
+          <w:szCs w:val="24"/>
+        </w:rPr>
+      </w:pPr>
+      <w:r>
+        <w:rPr>
+          <w:rFonts w:ascii="Times New Roman" w:hAnsi="Times New Roman" w:cs="Times New Roman"/>
+          <w:sz w:val="24"/>
+          <w:szCs w:val="24"/>
+        </w:rPr>
+        <w:t xml:space="preserve">To determine the trend </w:t>
+      </w:r>
+      <w:r>
+        <w:rPr>
+          <w:rFonts w:ascii="Times New Roman" w:hAnsi="Times New Roman" w:cs="Times New Roman"/>
+          <w:sz w:val="24"/>
+          <w:szCs w:val="24"/>
+          <w:highlight w:val="yellow"/>
+        </w:rPr>
+        <w:t>using regression techniques</w:t>
+      </w:r>
+      <w:r>
+        <w:rPr>
+          <w:rFonts w:ascii="Times New Roman" w:hAnsi="Times New Roman" w:cs="Times New Roman"/>
+          <w:sz w:val="24"/>
+          <w:szCs w:val="24"/>
+        </w:rPr>
+        <w:t xml:space="preserve"> relating differing power densities to the same frequencies</w:t>
+      </w:r>
+      <w:r>
+        <w:rPr>
+          <w:rFonts w:ascii="Times New Roman" w:hAnsi="Times New Roman" w:cs="Times New Roman"/>
+          <w:sz w:val="24"/>
+          <w:szCs w:val="24"/>
+        </w:rPr>
+        <w:t>.</w:t>
+      </w:r>
+    </w:p>
+    <w:p>
+      <w:pPr>
+        <w:pStyle w:val="ListParagraph"/>
+        <w:numPr>
+          <w:ilvl w:val="1"/>
+          <w:numId w:val="4"/>
+        </w:numPr>
+        <w:spacing w:after="0" w:line="240" w:lineRule="auto"/>
+        <w:rPr>
+          <w:rFonts w:ascii="Times New Roman" w:hAnsi="Times New Roman" w:cs="Times New Roman"/>
+          <w:sz w:val="24"/>
+          <w:szCs w:val="24"/>
+        </w:rPr>
+      </w:pPr>
+      <w:r>
+        <w:rPr>
+          <w:rFonts w:ascii="Times New Roman" w:hAnsi="Times New Roman" w:cs="Times New Roman"/>
+          <w:sz w:val="24"/>
+          <w:szCs w:val="24"/>
+        </w:rPr>
+        <w:t xml:space="preserve">Establish a stable system, consisting of microcontroller hardware, </w:t>
+      </w:r>
+      <w:r>
+        <w:rPr>
+          <w:rFonts w:ascii="Times New Roman" w:hAnsi="Times New Roman" w:cs="Times New Roman"/>
+          <w:sz w:val="24"/>
+          <w:szCs w:val="24"/>
+        </w:rPr>
+        <w:t>microcontroller firmware</w:t>
+      </w:r>
+      <w:r>
+        <w:rPr>
+          <w:rFonts w:ascii="Times New Roman" w:hAnsi="Times New Roman" w:cs="Times New Roman"/>
+          <w:sz w:val="24"/>
+          <w:szCs w:val="24"/>
+        </w:rPr>
+        <w:t>, test equipment, and data acquisition</w:t>
+      </w:r>
+      <w:r>
+        <w:rPr>
+          <w:rFonts w:ascii="Times New Roman" w:hAnsi="Times New Roman" w:cs="Times New Roman"/>
+          <w:sz w:val="24"/>
+          <w:szCs w:val="24"/>
+        </w:rPr>
+        <w:t xml:space="preserve"> system, to test both the control microcontrollers and the microcontrollers under test</w:t>
+      </w:r>
+      <w:r>
+        <w:rPr>
+          <w:rFonts w:ascii="Times New Roman" w:hAnsi="Times New Roman" w:cs="Times New Roman"/>
+          <w:sz w:val="24"/>
+          <w:szCs w:val="24"/>
+        </w:rPr>
+        <w:t>.</w:t>
+      </w:r>
+    </w:p>
+    <w:p>
+      <w:pPr>
+        <w:pStyle w:val="ListParagraph"/>
+        <w:numPr>
+          <w:ilvl w:val="1"/>
+          <w:numId w:val="4"/>
+        </w:numPr>
+        <w:spacing w:after="0" w:line="240" w:lineRule="auto"/>
+        <w:rPr>
+          <w:rFonts w:ascii="Times New Roman" w:hAnsi="Times New Roman" w:cs="Times New Roman"/>
+          <w:sz w:val="24"/>
+          <w:szCs w:val="24"/>
+          <w:highlight w:val="yellow"/>
+        </w:rPr>
+      </w:pPr>
+      <w:r>
+        <w:rPr>
+          <w:rFonts w:ascii="Times New Roman" w:hAnsi="Times New Roman" w:cs="Times New Roman"/>
+          <w:sz w:val="24"/>
+          <w:szCs w:val="24"/>
+          <w:highlight w:val="yellow"/>
+        </w:rPr>
+        <w:t xml:space="preserve">Elaboration on </w:t>
+      </w:r>
+      <w:r>
+        <w:rPr>
+          <w:rFonts w:ascii="Times New Roman" w:hAnsi="Times New Roman" w:cs="Times New Roman"/>
+          <w:sz w:val="24"/>
+          <w:szCs w:val="24"/>
+          <w:highlight w:val="yellow"/>
+        </w:rPr>
+        <w:t>setting up a valid experiment?</w:t>
+      </w:r>
+    </w:p>
+    <w:p>
+      <w:pPr>
+        <w:pStyle w:val="ListParagraph"/>
+        <w:spacing w:after="0" w:line="240" w:lineRule="auto"/>
+        <w:ind w:left="1440"/>
+        <w:rPr>
+          <w:rFonts w:ascii="Times New Roman" w:hAnsi="Times New Roman" w:cs="Times New Roman"/>
+          <w:sz w:val="24"/>
+          <w:szCs w:val="24"/>
+        </w:rPr>
+      </w:pPr>
+    </w:p>
+    <w:p>
+      <w:pPr>
+        <w:pStyle w:val="ListParagraph"/>
+        <w:spacing w:after="0" w:line="240" w:lineRule="auto"/>
+        <w:ind w:left="2160"/>
+        <w:rPr>
+          <w:rFonts w:ascii="Times New Roman" w:hAnsi="Times New Roman" w:cs="Times New Roman"/>
+          <w:sz w:val="24"/>
+          <w:szCs w:val="24"/>
+        </w:rPr>
+      </w:pPr>
+    </w:p>
+    <w:p>
+      <w:pPr>
+        <w:pStyle w:val="Heading1"/>
+        <w:spacing w:line="240" w:lineRule="auto"/>
+      </w:pPr>
+      <w:r>
+        <w:lastRenderedPageBreak/>
+        <w:t>Outline and Prototyping</w:t>
+      </w:r>
+    </w:p>
+    <w:p>
+      <w:pPr>
+        <w:pStyle w:val="ListParagraph"/>
+        <w:numPr>
+          <w:ilvl w:val="0"/>
+          <w:numId w:val="1"/>
+        </w:numPr>
+        <w:spacing w:after="0" w:line="240" w:lineRule="auto"/>
+        <w:rPr>
+          <w:rFonts w:ascii="Times New Roman" w:hAnsi="Times New Roman" w:cs="Times New Roman"/>
+          <w:sz w:val="24"/>
+          <w:szCs w:val="24"/>
+        </w:rPr>
+      </w:pPr>
+      <w:r>
+        <w:rPr>
+          <w:rFonts w:ascii="Times New Roman" w:hAnsi="Times New Roman" w:cs="Times New Roman"/>
+          <w:sz w:val="24"/>
+          <w:szCs w:val="24"/>
+        </w:rPr>
+        <w:t>Main Objective</w:t>
+      </w:r>
+    </w:p>
+    <w:p>
+      <w:pPr>
+        <w:pStyle w:val="ListParagraph"/>
+        <w:numPr>
+          <w:ilvl w:val="1"/>
+          <w:numId w:val="1"/>
+        </w:numPr>
+        <w:spacing w:after="0" w:line="240" w:lineRule="auto"/>
+        <w:rPr>
+          <w:rFonts w:ascii="Times New Roman" w:hAnsi="Times New Roman" w:cs="Times New Roman"/>
+          <w:sz w:val="24"/>
+          <w:szCs w:val="24"/>
+        </w:rPr>
+      </w:pPr>
+      <w:r>
+        <w:rPr>
+          <w:rFonts w:ascii="Times New Roman" w:hAnsi="Times New Roman" w:cs="Times New Roman"/>
+          <w:sz w:val="24"/>
+          <w:szCs w:val="24"/>
+        </w:rPr>
+        <w:t>T</w:t>
+      </w:r>
+      <w:r>
+        <w:rPr>
+          <w:rFonts w:ascii="Times New Roman" w:hAnsi="Times New Roman" w:cs="Times New Roman"/>
+          <w:sz w:val="24"/>
+          <w:szCs w:val="24"/>
+        </w:rPr>
+        <w:t>o determine what, if any, effect radio-frequency emissions from extern</w:t>
+      </w:r>
+      <w:r>
+        <w:rPr>
+          <w:rFonts w:ascii="Times New Roman" w:hAnsi="Times New Roman" w:cs="Times New Roman"/>
+          <w:sz w:val="24"/>
+          <w:szCs w:val="24"/>
+        </w:rPr>
+        <w:t>al sources have on clock drift.</w:t>
+      </w:r>
+    </w:p>
+    <w:p>
+      <w:pPr>
+        <w:pStyle w:val="ListParagraph"/>
+        <w:numPr>
+          <w:ilvl w:val="2"/>
+          <w:numId w:val="1"/>
+        </w:numPr>
+        <w:spacing w:after="0" w:line="240" w:lineRule="auto"/>
+        <w:rPr>
+          <w:rFonts w:ascii="Times New Roman" w:hAnsi="Times New Roman" w:cs="Times New Roman"/>
+          <w:sz w:val="24"/>
+          <w:szCs w:val="24"/>
+        </w:rPr>
+      </w:pPr>
+      <w:r>
+        <w:rPr>
+          <w:rFonts w:ascii="Times New Roman" w:hAnsi="Times New Roman" w:cs="Times New Roman"/>
+          <w:sz w:val="24"/>
+          <w:szCs w:val="24"/>
+        </w:rPr>
+        <w:t>What kind of clock?</w:t>
+      </w:r>
+    </w:p>
+    <w:p>
+      <w:pPr>
+        <w:pStyle w:val="ListParagraph"/>
+        <w:numPr>
+          <w:ilvl w:val="2"/>
+          <w:numId w:val="1"/>
+        </w:numPr>
+        <w:spacing w:after="0" w:line="240" w:lineRule="auto"/>
+        <w:rPr>
+          <w:rFonts w:ascii="Times New Roman" w:hAnsi="Times New Roman" w:cs="Times New Roman"/>
+          <w:sz w:val="24"/>
+          <w:szCs w:val="24"/>
+        </w:rPr>
+      </w:pPr>
+      <w:r>
+        <w:rPr>
+          <w:rFonts w:ascii="Times New Roman" w:hAnsi="Times New Roman" w:cs="Times New Roman"/>
+          <w:sz w:val="24"/>
+          <w:szCs w:val="24"/>
+        </w:rPr>
+        <w:t>Is specifying external sources needed?</w:t>
+      </w:r>
+    </w:p>
+    <w:p>
+      <w:pPr>
+        <w:pStyle w:val="ListParagraph"/>
+        <w:numPr>
+          <w:ilvl w:val="2"/>
+          <w:numId w:val="1"/>
+        </w:numPr>
+        <w:spacing w:after="0" w:line="240" w:lineRule="auto"/>
+        <w:rPr>
+          <w:rFonts w:ascii="Times New Roman" w:hAnsi="Times New Roman" w:cs="Times New Roman"/>
+          <w:sz w:val="24"/>
+          <w:szCs w:val="24"/>
+        </w:rPr>
+      </w:pPr>
+      <w:r>
+        <w:rPr>
+          <w:rFonts w:ascii="Times New Roman" w:hAnsi="Times New Roman" w:cs="Times New Roman"/>
+          <w:sz w:val="24"/>
+          <w:szCs w:val="24"/>
+        </w:rPr>
+        <w:t>We need to be more specific on “radio-frequency emissions”</w:t>
+      </w:r>
+    </w:p>
+    <w:p>
+      <w:pPr>
+        <w:pStyle w:val="ListParagraph"/>
+        <w:numPr>
+          <w:ilvl w:val="1"/>
+          <w:numId w:val="1"/>
+        </w:numPr>
+        <w:spacing w:after="0" w:line="240" w:lineRule="auto"/>
+        <w:rPr>
+          <w:rFonts w:ascii="Times New Roman" w:hAnsi="Times New Roman" w:cs="Times New Roman"/>
+          <w:sz w:val="24"/>
+          <w:szCs w:val="24"/>
+        </w:rPr>
+      </w:pPr>
+      <w:r>
+        <w:rPr>
+          <w:rFonts w:ascii="Times New Roman" w:hAnsi="Times New Roman" w:cs="Times New Roman"/>
+          <w:sz w:val="24"/>
+          <w:szCs w:val="24"/>
+        </w:rPr>
+        <w:t>To determine the effects of common radio-frequency emissions on</w:t>
+      </w:r>
+      <w:r>
+        <w:rPr>
+          <w:rFonts w:ascii="Times New Roman" w:hAnsi="Times New Roman" w:cs="Times New Roman"/>
+          <w:sz w:val="24"/>
+          <w:szCs w:val="24"/>
+        </w:rPr>
+        <w:t xml:space="preserve"> external sources on clock drift.</w:t>
+      </w:r>
+      <w:r>
+        <w:rPr>
+          <w:rFonts w:ascii="Times New Roman" w:hAnsi="Times New Roman" w:cs="Times New Roman"/>
+          <w:sz w:val="24"/>
+          <w:szCs w:val="24"/>
+        </w:rPr>
+        <w:t xml:space="preserve"> </w:t>
+      </w:r>
+    </w:p>
+    <w:p>
+      <w:pPr>
+        <w:pStyle w:val="ListParagraph"/>
+        <w:numPr>
+          <w:ilvl w:val="1"/>
+          <w:numId w:val="1"/>
+        </w:numPr>
+        <w:spacing w:after="0" w:line="240" w:lineRule="auto"/>
+        <w:rPr>
+          <w:rFonts w:ascii="Times New Roman" w:hAnsi="Times New Roman" w:cs="Times New Roman"/>
+          <w:sz w:val="24"/>
+          <w:szCs w:val="24"/>
+        </w:rPr>
+      </w:pPr>
+      <w:r>
+        <w:rPr>
+          <w:rFonts w:ascii="Times New Roman" w:hAnsi="Times New Roman" w:cs="Times New Roman"/>
+          <w:sz w:val="24"/>
+          <w:szCs w:val="24"/>
+        </w:rPr>
+        <w:t>To determine the effect on clock drift due to common frequencies and corresponding power densities of radio-frequency emissions.</w:t>
+      </w:r>
+    </w:p>
+    <w:p>
+      <w:pPr>
+        <w:pStyle w:val="ListParagraph"/>
+        <w:numPr>
+          <w:ilvl w:val="2"/>
+          <w:numId w:val="1"/>
+        </w:numPr>
+        <w:spacing w:after="0" w:line="240" w:lineRule="auto"/>
+        <w:rPr>
+          <w:rFonts w:ascii="Times New Roman" w:hAnsi="Times New Roman" w:cs="Times New Roman"/>
+          <w:sz w:val="24"/>
+          <w:szCs w:val="24"/>
+        </w:rPr>
+      </w:pPr>
+      <w:r>
+        <w:rPr>
+          <w:rFonts w:ascii="Times New Roman" w:hAnsi="Times New Roman" w:cs="Times New Roman"/>
+          <w:sz w:val="24"/>
+          <w:szCs w:val="24"/>
+        </w:rPr>
+        <w:t>I think we should look into a set of power densities for each frequency. This way we could better determine what affects clock drift more: the frequency, the power of that frequency, and the trend that incorporates both. This would account for real world scenarios where devices will experience various frequencies, but will receive radiation at variou</w:t>
+      </w:r>
+      <w:r>
+        <w:rPr>
+          <w:rFonts w:ascii="Times New Roman" w:hAnsi="Times New Roman" w:cs="Times New Roman"/>
+          <w:sz w:val="24"/>
+          <w:szCs w:val="24"/>
+        </w:rPr>
+        <w:t>s distances from the source. This is the equivalent of varying power density.</w:t>
+      </w:r>
+    </w:p>
+    <w:p>
+      <w:pPr>
+        <w:pStyle w:val="ListParagraph"/>
+        <w:numPr>
+          <w:ilvl w:val="1"/>
+          <w:numId w:val="1"/>
+        </w:numPr>
+        <w:spacing w:after="0" w:line="240" w:lineRule="auto"/>
+        <w:rPr>
+          <w:rFonts w:ascii="Times New Roman" w:hAnsi="Times New Roman" w:cs="Times New Roman"/>
+          <w:color w:val="A6A6A6" w:themeColor="background1" w:themeShade="A6"/>
+          <w:sz w:val="24"/>
+          <w:szCs w:val="24"/>
+        </w:rPr>
+      </w:pPr>
+      <w:r>
+        <w:rPr>
+          <w:rFonts w:ascii="Times New Roman" w:hAnsi="Times New Roman" w:cs="Times New Roman"/>
+          <w:color w:val="A6A6A6" w:themeColor="background1" w:themeShade="A6"/>
+          <w:sz w:val="24"/>
+          <w:szCs w:val="24"/>
+        </w:rPr>
+        <w:t xml:space="preserve">To establish the relationship between internal RC </w:t>
+      </w:r>
+      <w:proofErr w:type="gramStart"/>
+      <w:r>
+        <w:rPr>
+          <w:rFonts w:ascii="Times New Roman" w:hAnsi="Times New Roman" w:cs="Times New Roman"/>
+          <w:color w:val="A6A6A6" w:themeColor="background1" w:themeShade="A6"/>
+          <w:sz w:val="24"/>
+          <w:szCs w:val="24"/>
+        </w:rPr>
+        <w:t>oscillator</w:t>
+      </w:r>
+      <w:proofErr w:type="gramEnd"/>
+      <w:r>
+        <w:rPr>
+          <w:rFonts w:ascii="Times New Roman" w:hAnsi="Times New Roman" w:cs="Times New Roman"/>
+          <w:color w:val="A6A6A6" w:themeColor="background1" w:themeShade="A6"/>
+          <w:sz w:val="24"/>
+          <w:szCs w:val="24"/>
+        </w:rPr>
+        <w:t xml:space="preserve"> frequ</w:t>
+      </w:r>
+      <w:r>
+        <w:rPr>
+          <w:rFonts w:ascii="Times New Roman" w:hAnsi="Times New Roman" w:cs="Times New Roman"/>
+          <w:color w:val="A6A6A6" w:themeColor="background1" w:themeShade="A6"/>
+          <w:sz w:val="24"/>
+          <w:szCs w:val="24"/>
+        </w:rPr>
+        <w:t>ency drift and radio frequency emissions.</w:t>
+      </w:r>
+    </w:p>
+    <w:p>
+      <w:pPr>
+        <w:pStyle w:val="ListParagraph"/>
+        <w:numPr>
+          <w:ilvl w:val="2"/>
+          <w:numId w:val="1"/>
+        </w:numPr>
+        <w:spacing w:after="0" w:line="240" w:lineRule="auto"/>
+        <w:rPr>
+          <w:rFonts w:ascii="Times New Roman" w:hAnsi="Times New Roman" w:cs="Times New Roman"/>
+          <w:color w:val="A6A6A6" w:themeColor="background1" w:themeShade="A6"/>
+          <w:sz w:val="24"/>
+          <w:szCs w:val="24"/>
+        </w:rPr>
+      </w:pPr>
+      <w:r>
+        <w:rPr>
+          <w:rFonts w:ascii="Times New Roman" w:hAnsi="Times New Roman" w:cs="Times New Roman"/>
+          <w:color w:val="A6A6A6" w:themeColor="background1" w:themeShade="A6"/>
+          <w:sz w:val="24"/>
+          <w:szCs w:val="24"/>
+        </w:rPr>
+        <w:t>Is this too indirect?</w:t>
+      </w:r>
+    </w:p>
+    <w:p>
+      <w:pPr>
+        <w:pStyle w:val="ListParagraph"/>
+        <w:numPr>
+          <w:ilvl w:val="1"/>
+          <w:numId w:val="1"/>
+        </w:numPr>
+        <w:spacing w:after="0" w:line="240" w:lineRule="auto"/>
+        <w:rPr>
+          <w:rFonts w:ascii="Times New Roman" w:hAnsi="Times New Roman" w:cs="Times New Roman"/>
+          <w:color w:val="A6A6A6" w:themeColor="background1" w:themeShade="A6"/>
+          <w:sz w:val="24"/>
+          <w:szCs w:val="24"/>
+        </w:rPr>
+      </w:pPr>
+      <w:r>
+        <w:rPr>
+          <w:rFonts w:ascii="Times New Roman" w:hAnsi="Times New Roman" w:cs="Times New Roman"/>
+          <w:color w:val="A6A6A6" w:themeColor="background1" w:themeShade="A6"/>
+          <w:sz w:val="24"/>
+          <w:szCs w:val="24"/>
+        </w:rPr>
+        <w:t xml:space="preserve">To establish the relationship between internal RC oscillator frequency drift and </w:t>
+      </w:r>
+      <w:r>
+        <w:rPr>
+          <w:rFonts w:ascii="Times New Roman" w:hAnsi="Times New Roman" w:cs="Times New Roman"/>
+          <w:color w:val="A6A6A6" w:themeColor="background1" w:themeShade="A6"/>
+          <w:sz w:val="24"/>
+          <w:szCs w:val="24"/>
+        </w:rPr>
+        <w:t xml:space="preserve">the energy…blah </w:t>
+      </w:r>
+      <w:proofErr w:type="spellStart"/>
+      <w:r>
+        <w:rPr>
+          <w:rFonts w:ascii="Times New Roman" w:hAnsi="Times New Roman" w:cs="Times New Roman"/>
+          <w:color w:val="A6A6A6" w:themeColor="background1" w:themeShade="A6"/>
+          <w:sz w:val="24"/>
+          <w:szCs w:val="24"/>
+        </w:rPr>
+        <w:t>blah</w:t>
+      </w:r>
+      <w:proofErr w:type="spellEnd"/>
+    </w:p>
+    <w:p>
+      <w:pPr>
+        <w:pStyle w:val="ListParagraph"/>
+        <w:numPr>
+          <w:ilvl w:val="0"/>
+          <w:numId w:val="1"/>
+        </w:numPr>
+        <w:spacing w:after="0" w:line="240" w:lineRule="auto"/>
+        <w:rPr>
+          <w:rFonts w:ascii="Times New Roman" w:hAnsi="Times New Roman" w:cs="Times New Roman"/>
+          <w:sz w:val="24"/>
+          <w:szCs w:val="24"/>
+        </w:rPr>
+      </w:pPr>
+      <w:r>
+        <w:rPr>
+          <w:rFonts w:ascii="Times New Roman" w:hAnsi="Times New Roman" w:cs="Times New Roman"/>
+          <w:sz w:val="24"/>
+          <w:szCs w:val="24"/>
+        </w:rPr>
+        <w:t>Secondary Objectives</w:t>
+      </w:r>
+    </w:p>
+    <w:p>
+      <w:pPr>
+        <w:pStyle w:val="ListParagraph"/>
+        <w:numPr>
+          <w:ilvl w:val="1"/>
+          <w:numId w:val="1"/>
+        </w:numPr>
+        <w:spacing w:after="0" w:line="240" w:lineRule="auto"/>
+        <w:rPr>
+          <w:rFonts w:ascii="Times New Roman" w:hAnsi="Times New Roman" w:cs="Times New Roman"/>
+          <w:sz w:val="24"/>
+          <w:szCs w:val="24"/>
+        </w:rPr>
+      </w:pPr>
+      <w:r>
+        <w:rPr>
+          <w:rFonts w:ascii="Times New Roman" w:hAnsi="Times New Roman" w:cs="Times New Roman"/>
+          <w:sz w:val="24"/>
+          <w:szCs w:val="24"/>
+        </w:rPr>
+        <w:t>Preparation</w:t>
+      </w:r>
+    </w:p>
+    <w:p>
+      <w:pPr>
+        <w:pStyle w:val="ListParagraph"/>
+        <w:numPr>
+          <w:ilvl w:val="2"/>
+          <w:numId w:val="1"/>
+        </w:numPr>
+        <w:spacing w:after="0" w:line="240" w:lineRule="auto"/>
+        <w:rPr>
+          <w:rFonts w:ascii="Times New Roman" w:hAnsi="Times New Roman" w:cs="Times New Roman"/>
+          <w:sz w:val="24"/>
+          <w:szCs w:val="24"/>
+        </w:rPr>
+      </w:pPr>
+      <w:r>
+        <w:rPr>
+          <w:rFonts w:ascii="Times New Roman" w:hAnsi="Times New Roman" w:cs="Times New Roman"/>
+          <w:sz w:val="24"/>
+          <w:szCs w:val="24"/>
+        </w:rPr>
+        <w:t>Choose 4 popular vendors</w:t>
+      </w:r>
+    </w:p>
+    <w:p>
+      <w:pPr>
+        <w:pStyle w:val="ListParagraph"/>
+        <w:numPr>
+          <w:ilvl w:val="3"/>
+          <w:numId w:val="1"/>
+        </w:numPr>
+        <w:spacing w:after="0" w:line="240" w:lineRule="auto"/>
+        <w:rPr>
+          <w:rFonts w:ascii="Times New Roman" w:hAnsi="Times New Roman" w:cs="Times New Roman"/>
+          <w:sz w:val="24"/>
+          <w:szCs w:val="24"/>
+        </w:rPr>
+      </w:pPr>
+      <w:r>
+        <w:rPr>
+          <w:rFonts w:ascii="Times New Roman" w:hAnsi="Times New Roman" w:cs="Times New Roman"/>
+          <w:sz w:val="24"/>
+          <w:szCs w:val="24"/>
+        </w:rPr>
+        <w:t>Microchip Technologies (PIC), Texas Instruments, STMicroelectronics, NXP Semiconductor.</w:t>
+      </w:r>
+    </w:p>
+    <w:p>
+      <w:pPr>
+        <w:pStyle w:val="ListParagraph"/>
+        <w:numPr>
+          <w:ilvl w:val="2"/>
+          <w:numId w:val="1"/>
+        </w:numPr>
+        <w:spacing w:after="0" w:line="240" w:lineRule="auto"/>
+        <w:rPr>
+          <w:rFonts w:ascii="Times New Roman" w:hAnsi="Times New Roman" w:cs="Times New Roman"/>
+          <w:sz w:val="24"/>
+          <w:szCs w:val="24"/>
+        </w:rPr>
+      </w:pPr>
+      <w:r>
+        <w:rPr>
+          <w:rFonts w:ascii="Times New Roman" w:hAnsi="Times New Roman" w:cs="Times New Roman"/>
+          <w:sz w:val="24"/>
+          <w:szCs w:val="24"/>
+        </w:rPr>
+        <w:t>Choose 5 part numbers</w:t>
+      </w:r>
+    </w:p>
+    <w:p>
+      <w:pPr>
+        <w:pStyle w:val="ListParagraph"/>
+        <w:numPr>
+          <w:ilvl w:val="3"/>
+          <w:numId w:val="1"/>
+        </w:numPr>
+        <w:spacing w:after="0" w:line="240" w:lineRule="auto"/>
+        <w:rPr>
+          <w:rFonts w:ascii="Times New Roman" w:hAnsi="Times New Roman" w:cs="Times New Roman"/>
+          <w:sz w:val="24"/>
+          <w:szCs w:val="24"/>
+        </w:rPr>
+      </w:pPr>
+      <w:r>
+        <w:rPr>
+          <w:rFonts w:ascii="Times New Roman" w:hAnsi="Times New Roman" w:cs="Times New Roman"/>
+          <w:sz w:val="24"/>
+          <w:szCs w:val="24"/>
+        </w:rPr>
+        <w:t>What are they?</w:t>
+      </w:r>
+    </w:p>
+    <w:p>
+      <w:pPr>
+        <w:pStyle w:val="ListParagraph"/>
+        <w:numPr>
+          <w:ilvl w:val="4"/>
+          <w:numId w:val="1"/>
+        </w:numPr>
+        <w:spacing w:after="0" w:line="240" w:lineRule="auto"/>
+        <w:rPr>
+          <w:rFonts w:ascii="Times New Roman" w:hAnsi="Times New Roman" w:cs="Times New Roman"/>
+          <w:sz w:val="24"/>
+          <w:szCs w:val="24"/>
+        </w:rPr>
+      </w:pPr>
+      <w:r>
+        <w:rPr>
+          <w:rFonts w:ascii="Times New Roman" w:hAnsi="Times New Roman" w:cs="Times New Roman"/>
+          <w:sz w:val="24"/>
+          <w:szCs w:val="24"/>
+        </w:rPr>
+        <w:t>What is the justification of our selection method</w:t>
+      </w:r>
+    </w:p>
+    <w:p>
+      <w:pPr>
+        <w:pStyle w:val="ListParagraph"/>
+        <w:numPr>
+          <w:ilvl w:val="5"/>
+          <w:numId w:val="1"/>
+        </w:numPr>
+        <w:spacing w:after="0" w:line="240" w:lineRule="auto"/>
+        <w:rPr>
+          <w:rFonts w:ascii="Times New Roman" w:hAnsi="Times New Roman" w:cs="Times New Roman"/>
+          <w:sz w:val="24"/>
+          <w:szCs w:val="24"/>
+        </w:rPr>
+      </w:pPr>
+      <w:r>
+        <w:rPr>
+          <w:rFonts w:ascii="Times New Roman" w:hAnsi="Times New Roman" w:cs="Times New Roman"/>
+          <w:sz w:val="24"/>
+          <w:szCs w:val="24"/>
+        </w:rPr>
+        <w:t>Popularity and flexibility of devices</w:t>
+      </w:r>
+    </w:p>
+    <w:p>
+      <w:pPr>
+        <w:pStyle w:val="ListParagraph"/>
+        <w:numPr>
+          <w:ilvl w:val="2"/>
+          <w:numId w:val="1"/>
+        </w:numPr>
+        <w:spacing w:after="0" w:line="240" w:lineRule="auto"/>
         <w:rPr>
           <w:rFonts w:ascii="Times New Roman" w:hAnsi="Times New Roman" w:cs="Times New Roman"/>
           <w:sz w:val="24"/>
@@ -425,6 +1622,30 @@
           <w:ilvl w:val="3"/>
           <w:numId w:val="1"/>
         </w:numPr>
+        <w:spacing w:after="0" w:line="240" w:lineRule="auto"/>
+        <w:rPr>
+          <w:rFonts w:ascii="Times New Roman" w:hAnsi="Times New Roman" w:cs="Times New Roman"/>
+          <w:sz w:val="24"/>
+          <w:szCs w:val="24"/>
+        </w:rPr>
+      </w:pPr>
+      <w:r>
+        <w:rPr>
+          <w:rFonts w:ascii="Times New Roman" w:hAnsi="Times New Roman" w:cs="Times New Roman"/>
+          <w:sz w:val="24"/>
+          <w:szCs w:val="24"/>
+        </w:rPr>
+        <w:t>Custom boards. Consistent firmware/software.</w:t>
+      </w:r>
+    </w:p>
+    <w:p>
+      <w:pPr>
+        <w:pStyle w:val="ListParagraph"/>
+        <w:numPr>
+          <w:ilvl w:val="3"/>
+          <w:numId w:val="1"/>
+        </w:numPr>
+        <w:spacing w:after="0" w:line="240" w:lineRule="auto"/>
         <w:rPr>
           <w:rFonts w:ascii="Times New Roman" w:hAnsi="Times New Roman" w:cs="Times New Roman"/>
           <w:sz w:val="24"/>
@@ -471,6 +1692,7 @@
           <w:ilvl w:val="2"/>
           <w:numId w:val="1"/>
         </w:numPr>
+        <w:spacing w:after="0" w:line="240" w:lineRule="auto"/>
         <w:rPr>
           <w:rFonts w:ascii="Times New Roman" w:hAnsi="Times New Roman" w:cs="Times New Roman"/>
           <w:sz w:val="24"/>
@@ -493,6 +1715,7 @@
           <w:ilvl w:val="3"/>
           <w:numId w:val="1"/>
         </w:numPr>
+        <w:spacing w:after="0" w:line="240" w:lineRule="auto"/>
         <w:rPr>
           <w:rFonts w:ascii="Times New Roman" w:hAnsi="Times New Roman" w:cs="Times New Roman"/>
           <w:sz w:val="24"/>
@@ -515,6 +1738,7 @@
           <w:ilvl w:val="1"/>
           <w:numId w:val="1"/>
         </w:numPr>
+        <w:spacing w:after="0" w:line="240" w:lineRule="auto"/>
         <w:rPr>
           <w:rFonts w:ascii="Times New Roman" w:hAnsi="Times New Roman" w:cs="Times New Roman"/>
           <w:sz w:val="24"/>
@@ -545,6 +1769,7 @@
           <w:ilvl w:val="2"/>
           <w:numId w:val="1"/>
         </w:numPr>
+        <w:spacing w:after="0" w:line="240" w:lineRule="auto"/>
         <w:rPr>
           <w:rFonts w:ascii="Times New Roman" w:hAnsi="Times New Roman" w:cs="Times New Roman"/>
           <w:sz w:val="24"/>
@@ -575,6 +1800,7 @@
           <w:ilvl w:val="2"/>
           <w:numId w:val="1"/>
         </w:numPr>
+        <w:spacing w:after="0" w:line="240" w:lineRule="auto"/>
         <w:rPr>
           <w:rFonts w:ascii="Times New Roman" w:hAnsi="Times New Roman" w:cs="Times New Roman"/>
           <w:sz w:val="24"/>
@@ -613,6 +1839,7 @@
           <w:ilvl w:val="3"/>
           <w:numId w:val="1"/>
         </w:numPr>
+        <w:spacing w:after="0" w:line="240" w:lineRule="auto"/>
         <w:rPr>
           <w:rFonts w:ascii="Times New Roman" w:hAnsi="Times New Roman" w:cs="Times New Roman"/>
           <w:sz w:val="24"/>
@@ -643,6 +1870,7 @@
           <w:ilvl w:val="2"/>
           <w:numId w:val="1"/>
         </w:numPr>
+        <w:spacing w:after="0" w:line="240" w:lineRule="auto"/>
         <w:rPr>
           <w:rFonts w:ascii="Times New Roman" w:hAnsi="Times New Roman" w:cs="Times New Roman"/>
           <w:sz w:val="24"/>
@@ -665,6 +1893,7 @@
           <w:ilvl w:val="2"/>
           <w:numId w:val="1"/>
         </w:numPr>
+        <w:spacing w:after="0" w:line="240" w:lineRule="auto"/>
         <w:rPr>
           <w:rFonts w:ascii="Times New Roman" w:hAnsi="Times New Roman" w:cs="Times New Roman"/>
           <w:sz w:val="24"/>
@@ -687,6 +1916,7 @@
           <w:ilvl w:val="1"/>
           <w:numId w:val="1"/>
         </w:numPr>
+        <w:spacing w:after="0" w:line="240" w:lineRule="auto"/>
         <w:rPr>
           <w:rFonts w:ascii="Times New Roman" w:hAnsi="Times New Roman" w:cs="Times New Roman"/>
           <w:sz w:val="24"/>
@@ -709,18 +1939,20 @@
           <w:ilvl w:val="2"/>
           <w:numId w:val="1"/>
         </w:numPr>
-        <w:rPr>
-          <w:rFonts w:ascii="Times New Roman" w:hAnsi="Times New Roman" w:cs="Times New Roman"/>
-          <w:sz w:val="24"/>
-          <w:szCs w:val="24"/>
-        </w:rPr>
-      </w:pPr>
-      <w:r>
-        <w:rPr>
-          <w:rFonts w:ascii="Times New Roman" w:hAnsi="Times New Roman" w:cs="Times New Roman"/>
-          <w:sz w:val="24"/>
-          <w:szCs w:val="24"/>
-        </w:rPr>
+        <w:spacing w:after="0" w:line="240" w:lineRule="auto"/>
+        <w:rPr>
+          <w:rFonts w:ascii="Times New Roman" w:hAnsi="Times New Roman" w:cs="Times New Roman"/>
+          <w:sz w:val="24"/>
+          <w:szCs w:val="24"/>
+        </w:rPr>
+      </w:pPr>
+      <w:r>
+        <w:rPr>
+          <w:rFonts w:ascii="Times New Roman" w:hAnsi="Times New Roman" w:cs="Times New Roman"/>
+          <w:sz w:val="24"/>
+          <w:szCs w:val="24"/>
+        </w:rPr>
+        <w:lastRenderedPageBreak/>
         <w:t>To determine a control for the experiment of internal RC oscillator drift by testing 3 units of 5 part numbers from 4 popular vendors</w:t>
       </w:r>
     </w:p>
@@ -731,6 +1963,7 @@
           <w:ilvl w:val="0"/>
           <w:numId w:val="1"/>
         </w:numPr>
+        <w:spacing w:after="0" w:line="240" w:lineRule="auto"/>
         <w:rPr>
           <w:rFonts w:ascii="Times New Roman" w:hAnsi="Times New Roman" w:cs="Times New Roman"/>
           <w:sz w:val="24"/>
@@ -753,6 +1986,7 @@
           <w:ilvl w:val="1"/>
           <w:numId w:val="1"/>
         </w:numPr>
+        <w:spacing w:after="0" w:line="240" w:lineRule="auto"/>
         <w:rPr>
           <w:rFonts w:ascii="Times New Roman" w:hAnsi="Times New Roman" w:cs="Times New Roman"/>
           <w:sz w:val="24"/>
@@ -775,6 +2009,7 @@
           <w:ilvl w:val="2"/>
           <w:numId w:val="1"/>
         </w:numPr>
+        <w:spacing w:after="0" w:line="240" w:lineRule="auto"/>
         <w:rPr>
           <w:rFonts w:ascii="Times New Roman" w:hAnsi="Times New Roman" w:cs="Times New Roman"/>
           <w:sz w:val="24"/>
@@ -797,19 +2032,19 @@
           <w:ilvl w:val="1"/>
           <w:numId w:val="1"/>
         </w:numPr>
-        <w:rPr>
-          <w:rFonts w:ascii="Times New Roman" w:hAnsi="Times New Roman" w:cs="Times New Roman"/>
-          <w:sz w:val="24"/>
-          <w:szCs w:val="24"/>
-        </w:rPr>
-      </w:pPr>
-      <w:r>
-        <w:rPr>
-          <w:rFonts w:ascii="Times New Roman" w:hAnsi="Times New Roman" w:cs="Times New Roman"/>
-          <w:sz w:val="24"/>
-          <w:szCs w:val="24"/>
-        </w:rPr>
-        <w:lastRenderedPageBreak/>
+        <w:spacing w:after="0" w:line="240" w:lineRule="auto"/>
+        <w:rPr>
+          <w:rFonts w:ascii="Times New Roman" w:hAnsi="Times New Roman" w:cs="Times New Roman"/>
+          <w:sz w:val="24"/>
+          <w:szCs w:val="24"/>
+        </w:rPr>
+      </w:pPr>
+      <w:r>
+        <w:rPr>
+          <w:rFonts w:ascii="Times New Roman" w:hAnsi="Times New Roman" w:cs="Times New Roman"/>
+          <w:sz w:val="24"/>
+          <w:szCs w:val="24"/>
+        </w:rPr>
         <w:t>Significance of proposed work</w:t>
       </w:r>
     </w:p>
@@ -820,6 +2055,7 @@
           <w:ilvl w:val="2"/>
           <w:numId w:val="1"/>
         </w:numPr>
+        <w:spacing w:after="0" w:line="240" w:lineRule="auto"/>
         <w:rPr>
           <w:rFonts w:ascii="Times New Roman" w:hAnsi="Times New Roman" w:cs="Times New Roman"/>
           <w:sz w:val="24"/>
@@ -850,6 +2086,7 @@
           <w:ilvl w:val="2"/>
           <w:numId w:val="1"/>
         </w:numPr>
+        <w:spacing w:after="0" w:line="240" w:lineRule="auto"/>
         <w:rPr>
           <w:rFonts w:ascii="Times New Roman" w:hAnsi="Times New Roman" w:cs="Times New Roman"/>
           <w:sz w:val="24"/>
@@ -872,6 +2109,7 @@
           <w:ilvl w:val="2"/>
           <w:numId w:val="1"/>
         </w:numPr>
+        <w:spacing w:after="0" w:line="240" w:lineRule="auto"/>
         <w:rPr>
           <w:rFonts w:ascii="Times New Roman" w:hAnsi="Times New Roman" w:cs="Times New Roman"/>
           <w:sz w:val="24"/>
@@ -894,6 +2132,7 @@
           <w:ilvl w:val="3"/>
           <w:numId w:val="1"/>
         </w:numPr>
+        <w:spacing w:after="0" w:line="240" w:lineRule="auto"/>
         <w:rPr>
           <w:rFonts w:ascii="Times New Roman" w:hAnsi="Times New Roman" w:cs="Times New Roman"/>
           <w:sz w:val="24"/>
@@ -940,6 +2179,30 @@
           <w:ilvl w:val="3"/>
           <w:numId w:val="1"/>
         </w:numPr>
+        <w:spacing w:after="0" w:line="240" w:lineRule="auto"/>
+        <w:rPr>
+          <w:rFonts w:ascii="Times New Roman" w:hAnsi="Times New Roman" w:cs="Times New Roman"/>
+          <w:sz w:val="24"/>
+          <w:szCs w:val="24"/>
+        </w:rPr>
+      </w:pPr>
+      <w:r>
+        <w:rPr>
+          <w:rFonts w:ascii="Times New Roman" w:hAnsi="Times New Roman" w:cs="Times New Roman"/>
+          <w:sz w:val="24"/>
+          <w:szCs w:val="24"/>
+        </w:rPr>
+        <w:t>Satellites!</w:t>
+      </w:r>
+    </w:p>
+    <w:p>
+      <w:pPr>
+        <w:pStyle w:val="ListParagraph"/>
+        <w:numPr>
+          <w:ilvl w:val="3"/>
+          <w:numId w:val="1"/>
+        </w:numPr>
+        <w:spacing w:after="0" w:line="240" w:lineRule="auto"/>
         <w:rPr>
           <w:rFonts w:ascii="Times New Roman" w:hAnsi="Times New Roman" w:cs="Times New Roman"/>
           <w:sz w:val="24"/>
@@ -986,15 +2249,213 @@
           <w:ilvl w:val="1"/>
           <w:numId w:val="1"/>
         </w:numPr>
-        <w:rPr>
-          <w:rFonts w:ascii="Times New Roman" w:hAnsi="Times New Roman" w:cs="Times New Roman"/>
-          <w:sz w:val="24"/>
-          <w:szCs w:val="24"/>
-        </w:rPr>
-      </w:pPr>
-    </w:p>
-    <w:p>
-      <w:pPr>
+        <w:spacing w:after="0" w:line="240" w:lineRule="auto"/>
+        <w:rPr>
+          <w:rFonts w:ascii="Times New Roman" w:hAnsi="Times New Roman" w:cs="Times New Roman"/>
+          <w:sz w:val="24"/>
+          <w:szCs w:val="24"/>
+        </w:rPr>
+      </w:pPr>
+    </w:p>
+    <w:p>
+      <w:pPr>
+        <w:spacing w:after="0" w:line="240" w:lineRule="auto"/>
+        <w:rPr>
+          <w:rFonts w:ascii="Times New Roman" w:hAnsi="Times New Roman" w:cs="Times New Roman"/>
+          <w:sz w:val="24"/>
+          <w:szCs w:val="24"/>
+        </w:rPr>
+      </w:pPr>
+    </w:p>
+    <w:p>
+      <w:pPr>
+        <w:pStyle w:val="ListParagraph"/>
+        <w:numPr>
+          <w:ilvl w:val="0"/>
+          <w:numId w:val="3"/>
+        </w:numPr>
+        <w:spacing w:after="0" w:line="240" w:lineRule="auto"/>
+        <w:rPr>
+          <w:rFonts w:ascii="Times New Roman" w:hAnsi="Times New Roman" w:cs="Times New Roman"/>
+          <w:sz w:val="24"/>
+          <w:szCs w:val="24"/>
+        </w:rPr>
+      </w:pPr>
+      <w:r>
+        <w:rPr>
+          <w:rFonts w:ascii="Times New Roman" w:hAnsi="Times New Roman" w:cs="Times New Roman"/>
+          <w:sz w:val="24"/>
+          <w:szCs w:val="24"/>
+        </w:rPr>
+        <w:t>References</w:t>
+      </w:r>
+    </w:p>
+    <w:p>
+      <w:pPr>
+        <w:pStyle w:val="ListParagraph"/>
+        <w:numPr>
+          <w:ilvl w:val="1"/>
+          <w:numId w:val="3"/>
+        </w:numPr>
+        <w:spacing w:after="0" w:line="240" w:lineRule="auto"/>
+        <w:rPr>
+          <w:rFonts w:ascii="Times New Roman" w:hAnsi="Times New Roman" w:cs="Times New Roman"/>
+          <w:sz w:val="24"/>
+          <w:szCs w:val="24"/>
+        </w:rPr>
+      </w:pPr>
+      <w:r>
+        <w:rPr>
+          <w:rFonts w:ascii="Times New Roman" w:hAnsi="Times New Roman" w:cs="Times New Roman"/>
+          <w:sz w:val="24"/>
+          <w:szCs w:val="24"/>
+        </w:rPr>
+        <w:t>[1] Radiation Effects on Embedded Systems</w:t>
+      </w:r>
+    </w:p>
+    <w:p>
+      <w:pPr>
+        <w:pStyle w:val="ListParagraph"/>
+        <w:numPr>
+          <w:ilvl w:val="2"/>
+          <w:numId w:val="3"/>
+        </w:numPr>
+        <w:spacing w:after="0" w:line="240" w:lineRule="auto"/>
+        <w:rPr>
+          <w:rFonts w:ascii="Times New Roman" w:hAnsi="Times New Roman" w:cs="Times New Roman"/>
+          <w:sz w:val="24"/>
+          <w:szCs w:val="24"/>
+        </w:rPr>
+      </w:pPr>
+    </w:p>
+    <w:p>
+      <w:pPr>
+        <w:pStyle w:val="ListParagraph"/>
+        <w:numPr>
+          <w:ilvl w:val="1"/>
+          <w:numId w:val="3"/>
+        </w:numPr>
+        <w:spacing w:after="0" w:line="240" w:lineRule="auto"/>
+        <w:rPr>
+          <w:rFonts w:ascii="Times New Roman" w:hAnsi="Times New Roman" w:cs="Times New Roman"/>
+          <w:sz w:val="24"/>
+          <w:szCs w:val="24"/>
+        </w:rPr>
+      </w:pPr>
+      <w:r>
+        <w:rPr>
+          <w:rFonts w:ascii="Times New Roman" w:hAnsi="Times New Roman" w:cs="Times New Roman"/>
+          <w:sz w:val="24"/>
+          <w:szCs w:val="24"/>
+        </w:rPr>
+        <w:t>Space radiation on astronauts</w:t>
+      </w:r>
+    </w:p>
+    <w:p>
+      <w:pPr>
+        <w:pStyle w:val="ListParagraph"/>
+        <w:numPr>
+          <w:ilvl w:val="2"/>
+          <w:numId w:val="3"/>
+        </w:numPr>
+        <w:spacing w:after="0" w:line="240" w:lineRule="auto"/>
+        <w:rPr>
+          <w:rFonts w:ascii="Times New Roman" w:hAnsi="Times New Roman" w:cs="Times New Roman"/>
+          <w:sz w:val="24"/>
+          <w:szCs w:val="24"/>
+        </w:rPr>
+      </w:pPr>
+      <w:hyperlink r:id="rId5" w:history="1">
+        <w:r>
+          <w:rPr>
+            <w:rStyle w:val="Hyperlink"/>
+            <w:rFonts w:ascii="Times New Roman" w:hAnsi="Times New Roman" w:cs="Times New Roman"/>
+            <w:sz w:val="24"/>
+            <w:szCs w:val="24"/>
+          </w:rPr>
+          <w:t>http://ac.els-cdn.com/S2251729412000213/1-s2.0-S2251729412000213-main.pdf?_tid=a6001e42-5fda-11e5-a3a7-00000aab0f01&amp;acdnat=1442783019_ee866973a42a8922bbb67e264f9c4a8b</w:t>
+        </w:r>
+      </w:hyperlink>
+    </w:p>
+    <w:p>
+      <w:pPr>
+        <w:pStyle w:val="ListParagraph"/>
+        <w:numPr>
+          <w:ilvl w:val="1"/>
+          <w:numId w:val="3"/>
+        </w:numPr>
+        <w:spacing w:after="0" w:line="240" w:lineRule="auto"/>
+        <w:rPr>
+          <w:rFonts w:ascii="Times New Roman" w:hAnsi="Times New Roman" w:cs="Times New Roman"/>
+          <w:sz w:val="24"/>
+          <w:szCs w:val="24"/>
+        </w:rPr>
+      </w:pPr>
+      <w:r>
+        <w:rPr>
+          <w:rFonts w:ascii="Times New Roman" w:hAnsi="Times New Roman" w:cs="Times New Roman"/>
+          <w:sz w:val="24"/>
+          <w:szCs w:val="24"/>
+        </w:rPr>
+        <w:t>Radiation bands into space</w:t>
+      </w:r>
+    </w:p>
+    <w:p>
+      <w:pPr>
+        <w:pStyle w:val="ListParagraph"/>
+        <w:numPr>
+          <w:ilvl w:val="2"/>
+          <w:numId w:val="3"/>
+        </w:numPr>
+        <w:spacing w:after="0" w:line="240" w:lineRule="auto"/>
+        <w:rPr>
+          <w:rFonts w:ascii="Times New Roman" w:hAnsi="Times New Roman" w:cs="Times New Roman"/>
+          <w:sz w:val="24"/>
+          <w:szCs w:val="24"/>
+        </w:rPr>
+      </w:pPr>
+      <w:hyperlink r:id="rId6" w:history="1">
+        <w:r>
+          <w:rPr>
+            <w:rStyle w:val="Hyperlink"/>
+            <w:rFonts w:ascii="Times New Roman" w:hAnsi="Times New Roman" w:cs="Times New Roman"/>
+            <w:sz w:val="24"/>
+            <w:szCs w:val="24"/>
+          </w:rPr>
+          <w:t>http://www.spaceacademy.net.au/spacelink/radiospace.htm</w:t>
+        </w:r>
+      </w:hyperlink>
+    </w:p>
+    <w:p>
+      <w:pPr>
+        <w:pStyle w:val="ListParagraph"/>
+        <w:numPr>
+          <w:ilvl w:val="1"/>
+          <w:numId w:val="3"/>
+        </w:numPr>
+        <w:spacing w:after="0" w:line="240" w:lineRule="auto"/>
+        <w:rPr>
+          <w:rFonts w:ascii="Times New Roman" w:hAnsi="Times New Roman" w:cs="Times New Roman"/>
+          <w:sz w:val="24"/>
+          <w:szCs w:val="24"/>
+        </w:rPr>
+      </w:pPr>
+    </w:p>
+    <w:p>
+      <w:pPr>
+        <w:pStyle w:val="ListParagraph"/>
+        <w:spacing w:after="0" w:line="240" w:lineRule="auto"/>
+        <w:ind w:left="2160"/>
+        <w:rPr>
+          <w:rFonts w:ascii="Times New Roman" w:hAnsi="Times New Roman" w:cs="Times New Roman"/>
+          <w:sz w:val="24"/>
+          <w:szCs w:val="24"/>
+        </w:rPr>
+      </w:pPr>
+    </w:p>
+    <w:p>
+      <w:pPr>
+        <w:spacing w:after="0" w:line="240" w:lineRule="auto"/>
         <w:rPr>
           <w:rFonts w:ascii="Times New Roman" w:hAnsi="Times New Roman" w:cs="Times New Roman"/>
           <w:sz w:val="24"/>
@@ -1009,6 +2470,7 @@
           <w:ilvl w:val="0"/>
           <w:numId w:val="2"/>
         </w:numPr>
+        <w:spacing w:after="0" w:line="240" w:lineRule="auto"/>
         <w:rPr>
           <w:rFonts w:ascii="Times New Roman" w:hAnsi="Times New Roman" w:cs="Times New Roman"/>
           <w:sz w:val="24"/>
@@ -1031,6 +2493,7 @@
           <w:ilvl w:val="1"/>
           <w:numId w:val="2"/>
         </w:numPr>
+        <w:spacing w:after="0" w:line="240" w:lineRule="auto"/>
         <w:rPr>
           <w:rFonts w:ascii="Times New Roman" w:hAnsi="Times New Roman" w:cs="Times New Roman"/>
           <w:sz w:val="24"/>
@@ -1053,6 +2516,7 @@
           <w:ilvl w:val="2"/>
           <w:numId w:val="2"/>
         </w:numPr>
+        <w:spacing w:after="0" w:line="240" w:lineRule="auto"/>
         <w:rPr>
           <w:rFonts w:ascii="Times New Roman" w:hAnsi="Times New Roman" w:cs="Times New Roman"/>
           <w:sz w:val="24"/>
@@ -1075,6 +2539,7 @@
           <w:ilvl w:val="2"/>
           <w:numId w:val="2"/>
         </w:numPr>
+        <w:spacing w:after="0" w:line="240" w:lineRule="auto"/>
         <w:rPr>
           <w:rFonts w:ascii="Times New Roman" w:hAnsi="Times New Roman" w:cs="Times New Roman"/>
           <w:sz w:val="24"/>
@@ -1097,6 +2562,7 @@
           <w:ilvl w:val="1"/>
           <w:numId w:val="2"/>
         </w:numPr>
+        <w:spacing w:after="0" w:line="240" w:lineRule="auto"/>
         <w:rPr>
           <w:rFonts w:ascii="Times New Roman" w:hAnsi="Times New Roman" w:cs="Times New Roman"/>
           <w:sz w:val="24"/>
@@ -1119,6 +2585,7 @@
           <w:ilvl w:val="2"/>
           <w:numId w:val="2"/>
         </w:numPr>
+        <w:spacing w:after="0" w:line="240" w:lineRule="auto"/>
         <w:rPr>
           <w:rFonts w:ascii="Times New Roman" w:hAnsi="Times New Roman" w:cs="Times New Roman"/>
           <w:sz w:val="24"/>
@@ -1141,6 +2608,7 @@
           <w:ilvl w:val="3"/>
           <w:numId w:val="2"/>
         </w:numPr>
+        <w:spacing w:after="0" w:line="240" w:lineRule="auto"/>
         <w:rPr>
           <w:rFonts w:ascii="Times New Roman" w:hAnsi="Times New Roman" w:cs="Times New Roman"/>
           <w:sz w:val="24"/>
@@ -1163,15 +2631,18 @@
           <w:ilvl w:val="3"/>
           <w:numId w:val="2"/>
         </w:numPr>
-        <w:rPr>
-          <w:rFonts w:ascii="Times New Roman" w:hAnsi="Times New Roman" w:cs="Times New Roman"/>
-          <w:sz w:val="24"/>
-          <w:szCs w:val="24"/>
-        </w:rPr>
-      </w:pPr>
-      <w:r>
-        <w:rPr>
-          <w:rFonts w:ascii="Times New Roman" w:hAnsi="Times New Roman" w:cs="Times New Roman"/>
+        <w:spacing w:after="0" w:line="240" w:lineRule="auto"/>
+        <w:rPr>
+          <w:rFonts w:ascii="Times New Roman" w:hAnsi="Times New Roman" w:cs="Times New Roman"/>
+          <w:color w:val="A6A6A6" w:themeColor="background1" w:themeShade="A6"/>
+          <w:sz w:val="24"/>
+          <w:szCs w:val="24"/>
+        </w:rPr>
+      </w:pPr>
+      <w:r>
+        <w:rPr>
+          <w:rFonts w:ascii="Times New Roman" w:hAnsi="Times New Roman" w:cs="Times New Roman"/>
+          <w:color w:val="A6A6A6" w:themeColor="background1" w:themeShade="A6"/>
           <w:sz w:val="24"/>
           <w:szCs w:val="24"/>
         </w:rPr>
@@ -1191,9 +2662,9 @@
 <file path=word/numbering.xml><?xml version="1.0" encoding="utf-8"?>
 <w:numbering xmlns:wpc="http://schemas.microsoft.com/office/word/2010/wordprocessingCanvas" xmlns:mc="http://schemas.openxmlformats.org/markup-compatibility/2006" xmlns:o="urn:schemas-microsoft-com:office:office" xmlns:r="http://schemas.openxmlformats.org/officeDocument/2006/relationships" xmlns:m="http://schemas.openxmlformats.org/officeDocument/2006/math" xmlns:v="urn:schemas-microsoft-com:vml" xmlns:wp14="http://schemas.microsoft.com/office/word/2010/wordprocessingDrawing" xmlns:wp="http://schemas.openxmlformats.org/drawingml/2006/wordprocessingDrawing" xmlns:w10="urn:schemas-microsoft-com:office:word" xmlns:w="http://schemas.openxmlformats.org/wordprocessingml/2006/main" xmlns:w14="http://schemas.microsoft.com/office/word/2010/wordml" xmlns:w15="http://schemas.microsoft.com/office/word/2012/wordml" xmlns:wpg="http://schemas.microsoft.com/office/word/2010/wordprocessingGroup" xmlns:wpi="http://schemas.microsoft.com/office/word/2010/wordprocessingInk" xmlns:wne="http://schemas.microsoft.com/office/word/2006/wordml" xmlns:wps="http://schemas.microsoft.com/office/word/2010/wordprocessingShape" mc:Ignorable="w14 w15 wp14">
   <w:abstractNum w:abstractNumId="0" w15:restartNumberingAfterBreak="0">
-    <w:nsid w:val="26D32727"/>
+    <w:nsid w:val="0EC30983"/>
     <w:multiLevelType w:val="hybridMultilevel"/>
-    <w:tmpl w:val="72A6BC3E"/>
+    <w:tmpl w:val="305EE5CA"/>
     <w:lvl w:ilvl="0" w:tplc="04090001">
       <w:start w:val="1"/>
       <w:numFmt w:val="bullet"/>
@@ -1230,7 +2701,7 @@
         <w:rFonts w:ascii="Wingdings" w:hAnsi="Wingdings" w:hint="default"/>
       </w:rPr>
     </w:lvl>
-    <w:lvl w:ilvl="3" w:tplc="04090001">
+    <w:lvl w:ilvl="3" w:tplc="04090001" w:tentative="1">
       <w:start w:val="1"/>
       <w:numFmt w:val="bullet"/>
       <w:lvlText w:val=""/>
@@ -1304,6 +2775,232 @@
     </w:lvl>
   </w:abstractNum>
   <w:abstractNum w:abstractNumId="1" w15:restartNumberingAfterBreak="0">
+    <w:nsid w:val="26D32727"/>
+    <w:multiLevelType w:val="hybridMultilevel"/>
+    <w:tmpl w:val="72A6BC3E"/>
+    <w:lvl w:ilvl="0" w:tplc="04090001">
+      <w:start w:val="1"/>
+      <w:numFmt w:val="bullet"/>
+      <w:lvlText w:val=""/>
+      <w:lvlJc w:val="left"/>
+      <w:pPr>
+        <w:ind w:left="720" w:hanging="360"/>
+      </w:pPr>
+      <w:rPr>
+        <w:rFonts w:ascii="Symbol" w:hAnsi="Symbol" w:hint="default"/>
+      </w:rPr>
+    </w:lvl>
+    <w:lvl w:ilvl="1" w:tplc="04090003">
+      <w:start w:val="1"/>
+      <w:numFmt w:val="bullet"/>
+      <w:lvlText w:val="o"/>
+      <w:lvlJc w:val="left"/>
+      <w:pPr>
+        <w:ind w:left="1440" w:hanging="360"/>
+      </w:pPr>
+      <w:rPr>
+        <w:rFonts w:ascii="Courier New" w:hAnsi="Courier New" w:cs="Courier New" w:hint="default"/>
+      </w:rPr>
+    </w:lvl>
+    <w:lvl w:ilvl="2" w:tplc="04090005">
+      <w:start w:val="1"/>
+      <w:numFmt w:val="bullet"/>
+      <w:lvlText w:val=""/>
+      <w:lvlJc w:val="left"/>
+      <w:pPr>
+        <w:ind w:left="2160" w:hanging="360"/>
+      </w:pPr>
+      <w:rPr>
+        <w:rFonts w:ascii="Wingdings" w:hAnsi="Wingdings" w:hint="default"/>
+      </w:rPr>
+    </w:lvl>
+    <w:lvl w:ilvl="3" w:tplc="04090001">
+      <w:start w:val="1"/>
+      <w:numFmt w:val="bullet"/>
+      <w:lvlText w:val=""/>
+      <w:lvlJc w:val="left"/>
+      <w:pPr>
+        <w:ind w:left="2880" w:hanging="360"/>
+      </w:pPr>
+      <w:rPr>
+        <w:rFonts w:ascii="Symbol" w:hAnsi="Symbol" w:hint="default"/>
+      </w:rPr>
+    </w:lvl>
+    <w:lvl w:ilvl="4" w:tplc="04090003" w:tentative="1">
+      <w:start w:val="1"/>
+      <w:numFmt w:val="bullet"/>
+      <w:lvlText w:val="o"/>
+      <w:lvlJc w:val="left"/>
+      <w:pPr>
+        <w:ind w:left="3600" w:hanging="360"/>
+      </w:pPr>
+      <w:rPr>
+        <w:rFonts w:ascii="Courier New" w:hAnsi="Courier New" w:cs="Courier New" w:hint="default"/>
+      </w:rPr>
+    </w:lvl>
+    <w:lvl w:ilvl="5" w:tplc="04090005" w:tentative="1">
+      <w:start w:val="1"/>
+      <w:numFmt w:val="bullet"/>
+      <w:lvlText w:val=""/>
+      <w:lvlJc w:val="left"/>
+      <w:pPr>
+        <w:ind w:left="4320" w:hanging="360"/>
+      </w:pPr>
+      <w:rPr>
+        <w:rFonts w:ascii="Wingdings" w:hAnsi="Wingdings" w:hint="default"/>
+      </w:rPr>
+    </w:lvl>
+    <w:lvl w:ilvl="6" w:tplc="04090001" w:tentative="1">
+      <w:start w:val="1"/>
+      <w:numFmt w:val="bullet"/>
+      <w:lvlText w:val=""/>
+      <w:lvlJc w:val="left"/>
+      <w:pPr>
+        <w:ind w:left="5040" w:hanging="360"/>
+      </w:pPr>
+      <w:rPr>
+        <w:rFonts w:ascii="Symbol" w:hAnsi="Symbol" w:hint="default"/>
+      </w:rPr>
+    </w:lvl>
+    <w:lvl w:ilvl="7" w:tplc="04090003" w:tentative="1">
+      <w:start w:val="1"/>
+      <w:numFmt w:val="bullet"/>
+      <w:lvlText w:val="o"/>
+      <w:lvlJc w:val="left"/>
+      <w:pPr>
+        <w:ind w:left="5760" w:hanging="360"/>
+      </w:pPr>
+      <w:rPr>
+        <w:rFonts w:ascii="Courier New" w:hAnsi="Courier New" w:cs="Courier New" w:hint="default"/>
+      </w:rPr>
+    </w:lvl>
+    <w:lvl w:ilvl="8" w:tplc="04090005" w:tentative="1">
+      <w:start w:val="1"/>
+      <w:numFmt w:val="bullet"/>
+      <w:lvlText w:val=""/>
+      <w:lvlJc w:val="left"/>
+      <w:pPr>
+        <w:ind w:left="6480" w:hanging="360"/>
+      </w:pPr>
+      <w:rPr>
+        <w:rFonts w:ascii="Wingdings" w:hAnsi="Wingdings" w:hint="default"/>
+      </w:rPr>
+    </w:lvl>
+  </w:abstractNum>
+  <w:abstractNum w:abstractNumId="2" w15:restartNumberingAfterBreak="0">
+    <w:nsid w:val="58810A15"/>
+    <w:multiLevelType w:val="hybridMultilevel"/>
+    <w:tmpl w:val="14928552"/>
+    <w:lvl w:ilvl="0" w:tplc="04090001">
+      <w:start w:val="1"/>
+      <w:numFmt w:val="bullet"/>
+      <w:lvlText w:val=""/>
+      <w:lvlJc w:val="left"/>
+      <w:pPr>
+        <w:ind w:left="720" w:hanging="360"/>
+      </w:pPr>
+      <w:rPr>
+        <w:rFonts w:ascii="Symbol" w:hAnsi="Symbol" w:hint="default"/>
+      </w:rPr>
+    </w:lvl>
+    <w:lvl w:ilvl="1" w:tplc="04090003">
+      <w:start w:val="1"/>
+      <w:numFmt w:val="bullet"/>
+      <w:lvlText w:val="o"/>
+      <w:lvlJc w:val="left"/>
+      <w:pPr>
+        <w:ind w:left="1440" w:hanging="360"/>
+      </w:pPr>
+      <w:rPr>
+        <w:rFonts w:ascii="Courier New" w:hAnsi="Courier New" w:cs="Courier New" w:hint="default"/>
+      </w:rPr>
+    </w:lvl>
+    <w:lvl w:ilvl="2" w:tplc="04090005">
+      <w:start w:val="1"/>
+      <w:numFmt w:val="bullet"/>
+      <w:lvlText w:val=""/>
+      <w:lvlJc w:val="left"/>
+      <w:pPr>
+        <w:ind w:left="2160" w:hanging="360"/>
+      </w:pPr>
+      <w:rPr>
+        <w:rFonts w:ascii="Wingdings" w:hAnsi="Wingdings" w:hint="default"/>
+      </w:rPr>
+    </w:lvl>
+    <w:lvl w:ilvl="3" w:tplc="04090001">
+      <w:start w:val="1"/>
+      <w:numFmt w:val="bullet"/>
+      <w:lvlText w:val=""/>
+      <w:lvlJc w:val="left"/>
+      <w:pPr>
+        <w:ind w:left="2880" w:hanging="360"/>
+      </w:pPr>
+      <w:rPr>
+        <w:rFonts w:ascii="Symbol" w:hAnsi="Symbol" w:hint="default"/>
+      </w:rPr>
+    </w:lvl>
+    <w:lvl w:ilvl="4" w:tplc="04090003" w:tentative="1">
+      <w:start w:val="1"/>
+      <w:numFmt w:val="bullet"/>
+      <w:lvlText w:val="o"/>
+      <w:lvlJc w:val="left"/>
+      <w:pPr>
+        <w:ind w:left="3600" w:hanging="360"/>
+      </w:pPr>
+      <w:rPr>
+        <w:rFonts w:ascii="Courier New" w:hAnsi="Courier New" w:cs="Courier New" w:hint="default"/>
+      </w:rPr>
+    </w:lvl>
+    <w:lvl w:ilvl="5" w:tplc="04090005" w:tentative="1">
+      <w:start w:val="1"/>
+      <w:numFmt w:val="bullet"/>
+      <w:lvlText w:val=""/>
+      <w:lvlJc w:val="left"/>
+      <w:pPr>
+        <w:ind w:left="4320" w:hanging="360"/>
+      </w:pPr>
+      <w:rPr>
+        <w:rFonts w:ascii="Wingdings" w:hAnsi="Wingdings" w:hint="default"/>
+      </w:rPr>
+    </w:lvl>
+    <w:lvl w:ilvl="6" w:tplc="04090001" w:tentative="1">
+      <w:start w:val="1"/>
+      <w:numFmt w:val="bullet"/>
+      <w:lvlText w:val=""/>
+      <w:lvlJc w:val="left"/>
+      <w:pPr>
+        <w:ind w:left="5040" w:hanging="360"/>
+      </w:pPr>
+      <w:rPr>
+        <w:rFonts w:ascii="Symbol" w:hAnsi="Symbol" w:hint="default"/>
+      </w:rPr>
+    </w:lvl>
+    <w:lvl w:ilvl="7" w:tplc="04090003" w:tentative="1">
+      <w:start w:val="1"/>
+      <w:numFmt w:val="bullet"/>
+      <w:lvlText w:val="o"/>
+      <w:lvlJc w:val="left"/>
+      <w:pPr>
+        <w:ind w:left="5760" w:hanging="360"/>
+      </w:pPr>
+      <w:rPr>
+        <w:rFonts w:ascii="Courier New" w:hAnsi="Courier New" w:cs="Courier New" w:hint="default"/>
+      </w:rPr>
+    </w:lvl>
+    <w:lvl w:ilvl="8" w:tplc="04090005" w:tentative="1">
+      <w:start w:val="1"/>
+      <w:numFmt w:val="bullet"/>
+      <w:lvlText w:val=""/>
+      <w:lvlJc w:val="left"/>
+      <w:pPr>
+        <w:ind w:left="6480" w:hanging="360"/>
+      </w:pPr>
+      <w:rPr>
+        <w:rFonts w:ascii="Wingdings" w:hAnsi="Wingdings" w:hint="default"/>
+      </w:rPr>
+    </w:lvl>
+  </w:abstractNum>
+  <w:abstractNum w:abstractNumId="3" w15:restartNumberingAfterBreak="0">
     <w:nsid w:val="61E01373"/>
     <w:multiLevelType w:val="hybridMultilevel"/>
     <w:tmpl w:val="C34493AC"/>
@@ -1352,7 +3049,7 @@
         <w:ind w:left="3600" w:hanging="360"/>
       </w:pPr>
     </w:lvl>
-    <w:lvl w:ilvl="5" w:tplc="0409001B" w:tentative="1">
+    <w:lvl w:ilvl="5" w:tplc="0409001B">
       <w:start w:val="1"/>
       <w:numFmt w:val="lowerRoman"/>
       <w:lvlText w:val="%6."/>
@@ -1390,10 +3087,16 @@
     </w:lvl>
   </w:abstractNum>
   <w:num w:numId="1">
+    <w:abstractNumId w:val="3"/>
+  </w:num>
+  <w:num w:numId="2">
     <w:abstractNumId w:val="1"/>
   </w:num>
-  <w:num w:numId="2">
+  <w:num w:numId="3">
     <w:abstractNumId w:val="0"/>
+  </w:num>
+  <w:num w:numId="4">
+    <w:abstractNumId w:val="2"/>
   </w:num>
 </w:numbering>
 </file>
@@ -1792,6 +3495,27 @@
     <w:name w:val="Normal"/>
     <w:qFormat/>
   </w:style>
+  <w:style w:type="paragraph" w:styleId="Heading1">
+    <w:name w:val="heading 1"/>
+    <w:basedOn w:val="Normal"/>
+    <w:next w:val="Normal"/>
+    <w:link w:val="Heading1Char"/>
+    <w:uiPriority w:val="9"/>
+    <w:qFormat/>
+    <w:rsid w:val="005B20E2"/>
+    <w:pPr>
+      <w:keepNext/>
+      <w:keepLines/>
+      <w:spacing w:before="240" w:after="0"/>
+      <w:outlineLvl w:val="0"/>
+    </w:pPr>
+    <w:rPr>
+      <w:rFonts w:asciiTheme="majorHAnsi" w:eastAsiaTheme="majorEastAsia" w:hAnsiTheme="majorHAnsi" w:cstheme="majorBidi"/>
+      <w:color w:val="2E74B5" w:themeColor="accent1" w:themeShade="BF"/>
+      <w:sz w:val="32"/>
+      <w:szCs w:val="32"/>
+    </w:rPr>
+  </w:style>
   <w:style w:type="character" w:default="1" w:styleId="DefaultParagraphFont">
     <w:name w:val="Default Paragraph Font"/>
     <w:uiPriority w:val="1"/>
@@ -1829,6 +3553,30 @@
       <w:ind w:left="720"/>
       <w:contextualSpacing/>
     </w:pPr>
+  </w:style>
+  <w:style w:type="character" w:customStyle="1" w:styleId="Heading1Char">
+    <w:name w:val="Heading 1 Char"/>
+    <w:basedOn w:val="DefaultParagraphFont"/>
+    <w:link w:val="Heading1"/>
+    <w:uiPriority w:val="9"/>
+    <w:rsid w:val="005B20E2"/>
+    <w:rPr>
+      <w:rFonts w:asciiTheme="majorHAnsi" w:eastAsiaTheme="majorEastAsia" w:hAnsiTheme="majorHAnsi" w:cstheme="majorBidi"/>
+      <w:color w:val="2E74B5" w:themeColor="accent1" w:themeShade="BF"/>
+      <w:sz w:val="32"/>
+      <w:szCs w:val="32"/>
+    </w:rPr>
+  </w:style>
+  <w:style w:type="character" w:styleId="Hyperlink">
+    <w:name w:val="Hyperlink"/>
+    <w:basedOn w:val="DefaultParagraphFont"/>
+    <w:uiPriority w:val="99"/>
+    <w:unhideWhenUsed/>
+    <w:rsid w:val="00A4658C"/>
+    <w:rPr>
+      <w:color w:val="0563C1" w:themeColor="hyperlink"/>
+      <w:u w:val="single"/>
+    </w:rPr>
   </w:style>
 </w:styles>
 </file>

</xml_diff>